<commit_message>
More info on the flashlight ability
</commit_message>
<xml_diff>
--- a/440g3_HauntedHouseScenario_2.docx
+++ b/440g3_HauntedHouseScenario_2.docx
@@ -271,10 +271,28 @@
           <w:sz w:val="24"/>
           <w:szCs w:val="24"/>
         </w:rPr>
-        <w:t xml:space="preserve">will become apparent to the user textually (or graphically) for that split second. </w:t>
+        <w:t>will become apparent to the user textually (or graphically) for that split second.</w:t>
+      </w:r>
+      <w:r>
+        <w:rPr>
+          <w:rFonts w:ascii="Century Schoolbook" w:hAnsi="Century Schoolbook" w:cs="Arial"/>
+          <w:color w:val="000000"/>
+          <w:sz w:val="24"/>
+          <w:szCs w:val="24"/>
+        </w:rPr>
+        <w:t xml:space="preserve"> The moment the user makes another move, important information of the nearby tiles will disappear. For example, if a nearby tile is an elevator a letter ‘e’ will be present on the corresponding tile of the graphical representation of the floor for that spilt second. The moment, the player makes a move, that letter ‘e’ that was presented on that tile will be gone. This feature will be useful for the player since</w:t>
       </w:r>
       <w:bookmarkStart w:id="0" w:name="_GoBack"/>
       <w:bookmarkEnd w:id="0"/>
+      <w:r>
+        <w:rPr>
+          <w:rFonts w:ascii="Century Schoolbook" w:hAnsi="Century Schoolbook" w:cs="Arial"/>
+          <w:color w:val="000000"/>
+          <w:sz w:val="24"/>
+          <w:szCs w:val="24"/>
+        </w:rPr>
+        <w:t xml:space="preserve"> investigating the floor will be much easier. </w:t>
+      </w:r>
     </w:p>
     <w:p>
       <w:pPr>

</xml_diff>

<commit_message>
small changes to scenari 2
</commit_message>
<xml_diff>
--- a/440g3_HauntedHouseScenario_2.docx
+++ b/440g3_HauntedHouseScenario_2.docx
@@ -1,6 +1,6 @@
 
 <file path=word/document.xml><?xml version="1.0" encoding="utf-8"?>
-<w:document xmlns:ve="http://schemas.openxmlformats.org/markup-compatibility/2006" xmlns:o="urn:schemas-microsoft-com:office:office" xmlns:r="http://schemas.openxmlformats.org/officeDocument/2006/relationships" xmlns:m="http://schemas.openxmlformats.org/officeDocument/2006/math" xmlns:v="urn:schemas-microsoft-com:vml" xmlns:wp="http://schemas.openxmlformats.org/drawingml/2006/wordprocessingDrawing" xmlns:w10="urn:schemas-microsoft-com:office:word" xmlns:w="http://schemas.openxmlformats.org/wordprocessingml/2006/main" xmlns:wne="http://schemas.microsoft.com/office/word/2006/wordml">
+<w:document xmlns:wpc="http://schemas.microsoft.com/office/word/2010/wordprocessingCanvas" xmlns:mc="http://schemas.openxmlformats.org/markup-compatibility/2006" xmlns:o="urn:schemas-microsoft-com:office:office" xmlns:r="http://schemas.openxmlformats.org/officeDocument/2006/relationships" xmlns:m="http://schemas.openxmlformats.org/officeDocument/2006/math" xmlns:v="urn:schemas-microsoft-com:vml" xmlns:wp14="http://schemas.microsoft.com/office/word/2010/wordprocessingDrawing" xmlns:wp="http://schemas.openxmlformats.org/drawingml/2006/wordprocessingDrawing" xmlns:w10="urn:schemas-microsoft-com:office:word" xmlns:w="http://schemas.openxmlformats.org/wordprocessingml/2006/main" xmlns:w14="http://schemas.microsoft.com/office/word/2010/wordml" xmlns:wpg="http://schemas.microsoft.com/office/word/2010/wordprocessingGroup" xmlns:wpi="http://schemas.microsoft.com/office/word/2010/wordprocessingInk" xmlns:wne="http://schemas.microsoft.com/office/word/2006/wordml" xmlns:wps="http://schemas.microsoft.com/office/word/2010/wordprocessingShape" mc:Ignorable="w14 wp14">
   <w:body>
     <w:p>
       <w:pPr>
@@ -70,7 +70,27 @@
           <w:sz w:val="24"/>
           <w:szCs w:val="24"/>
         </w:rPr>
-        <w:t>NooshinMojab</w:t>
+        <w:t>Nooshin</w:t>
+      </w:r>
+      <w:proofErr w:type="spellEnd"/>
+      <w:r>
+        <w:rPr>
+          <w:rFonts w:ascii="Arial" w:hAnsi="Arial" w:cs="Arial"/>
+          <w:b/>
+          <w:sz w:val="24"/>
+          <w:szCs w:val="24"/>
+        </w:rPr>
+        <w:t xml:space="preserve"> </w:t>
+      </w:r>
+      <w:proofErr w:type="spellStart"/>
+      <w:r>
+        <w:rPr>
+          <w:rFonts w:ascii="Arial" w:hAnsi="Arial" w:cs="Arial"/>
+          <w:b/>
+          <w:sz w:val="24"/>
+          <w:szCs w:val="24"/>
+        </w:rPr>
+        <w:t>Mojab</w:t>
       </w:r>
       <w:proofErr w:type="spellEnd"/>
       <w:r>
@@ -95,8 +115,6 @@
           <w:u w:val="single"/>
         </w:rPr>
       </w:pPr>
-      <w:bookmarkStart w:id="0" w:name="_GoBack"/>
-      <w:bookmarkEnd w:id="0"/>
       <w:r>
         <w:rPr>
           <w:rFonts w:ascii="Arial" w:hAnsi="Arial" w:cs="Arial"/>
@@ -162,7 +180,61 @@
           <w:sz w:val="24"/>
           <w:szCs w:val="24"/>
         </w:rPr>
-        <w:t>The player will be timed while searching the room for desired items on each floor. If they can't find any item in the specified time they will be taken to wrong floor. If the player can search the floor sooner than the specified time, this time will be added to their total time. If this extra time become more than a specified number, the "Clock" item will be added to player's inventory.</w:t>
+        <w:t xml:space="preserve">The player will be timed while searching the room for desired items on each floor. If they can't find any item in the specified time they will be taken to wrong floor. If the player can search the floor sooner than the specified time, this time will be added to their total time. If </w:t>
+      </w:r>
+      <w:r>
+        <w:rPr>
+          <w:rFonts w:ascii="Century Schoolbook" w:hAnsi="Century Schoolbook" w:cs="Arial"/>
+          <w:color w:val="000000"/>
+          <w:sz w:val="24"/>
+          <w:szCs w:val="24"/>
+        </w:rPr>
+        <w:t>this extra time exceeds</w:t>
+      </w:r>
+      <w:r>
+        <w:rPr>
+          <w:rFonts w:ascii="Century Schoolbook" w:hAnsi="Century Schoolbook" w:cs="Arial"/>
+          <w:color w:val="000000"/>
+          <w:sz w:val="24"/>
+          <w:szCs w:val="24"/>
+        </w:rPr>
+        <w:t xml:space="preserve"> </w:t>
+      </w:r>
+      <w:r>
+        <w:rPr>
+          <w:rFonts w:ascii="Century Schoolbook" w:hAnsi="Century Schoolbook" w:cs="Arial"/>
+          <w:color w:val="000000"/>
+          <w:sz w:val="24"/>
+          <w:szCs w:val="24"/>
+        </w:rPr>
+        <w:t>a certain limit</w:t>
+      </w:r>
+      <w:r>
+        <w:rPr>
+          <w:rFonts w:ascii="Century Schoolbook" w:hAnsi="Century Schoolbook" w:cs="Arial"/>
+          <w:color w:val="000000"/>
+          <w:sz w:val="24"/>
+          <w:szCs w:val="24"/>
+        </w:rPr>
+        <w:t>, the "Clock" item will be added to player's inventory</w:t>
+      </w:r>
+      <w:r>
+        <w:rPr>
+          <w:rFonts w:ascii="Century Schoolbook" w:hAnsi="Century Schoolbook" w:cs="Arial"/>
+          <w:color w:val="000000"/>
+          <w:sz w:val="24"/>
+          <w:szCs w:val="24"/>
+        </w:rPr>
+        <w:t xml:space="preserve"> so the player can choose when to activate it</w:t>
+      </w:r>
+      <w:r>
+        <w:rPr>
+          <w:rFonts w:ascii="Century Schoolbook" w:hAnsi="Century Schoolbook" w:cs="Arial"/>
+          <w:color w:val="000000"/>
+          <w:sz w:val="24"/>
+          <w:szCs w:val="24"/>
+        </w:rPr>
+        <w:t>.</w:t>
       </w:r>
     </w:p>
     <w:p>
@@ -183,6 +255,8 @@
         </w:rPr>
         <w:t xml:space="preserve">The difficulty of the game can also be identified by considering the floor plan as a Jagged Array rather than normal Array. For example the player will be given an option of choosing "Simple Floor Plan" or "Complex Floor Plan". </w:t>
       </w:r>
+      <w:bookmarkStart w:id="0" w:name="_GoBack"/>
+      <w:bookmarkEnd w:id="0"/>
     </w:p>
     <w:p>
       <w:pPr>
@@ -209,8 +283,7 @@
         <w:tblpPr w:leftFromText="180" w:rightFromText="180" w:vertAnchor="text" w:tblpY="1"/>
         <w:tblOverlap w:val="never"/>
         <w:tblW w:w="0" w:type="auto"/>
-        <w:tblInd w:w="0" w:type="dxa"/>
-        <w:tblLook w:val="04A0"/>
+        <w:tblLook w:val="04A0" w:firstRow="1" w:lastRow="0" w:firstColumn="1" w:lastColumn="0" w:noHBand="0" w:noVBand="1"/>
       </w:tblPr>
       <w:tblGrid>
         <w:gridCol w:w="599"/>
@@ -580,7 +653,7 @@
         <w:tblStyle w:val="TableGrid"/>
         <w:tblW w:w="0" w:type="auto"/>
         <w:tblInd w:w="4237" w:type="dxa"/>
-        <w:tblLook w:val="04A0"/>
+        <w:tblLook w:val="04A0" w:firstRow="1" w:lastRow="0" w:firstColumn="1" w:lastColumn="0" w:noHBand="0" w:noVBand="1"/>
       </w:tblPr>
       <w:tblGrid>
         <w:gridCol w:w="700"/>
@@ -945,7 +1018,7 @@
         <w:spacing w:after="180"/>
         <w:jc w:val="both"/>
         <w:rPr>
-          <w:rFonts w:ascii="Arial" w:hAnsi="Arial" w:cs="Arial"/>
+          <w:rFonts w:ascii="Century Schoolbook" w:hAnsi="Century Schoolbook" w:cs="Arial"/>
           <w:b/>
           <w:sz w:val="24"/>
           <w:szCs w:val="24"/>
@@ -954,13 +1027,23 @@
       </w:pPr>
       <w:r>
         <w:rPr>
-          <w:rFonts w:ascii="Arial" w:hAnsi="Arial" w:cs="Arial"/>
+          <w:rFonts w:ascii="Century Schoolbook" w:hAnsi="Century Schoolbook" w:cs="Arial"/>
           <w:b/>
           <w:sz w:val="24"/>
           <w:szCs w:val="24"/>
           <w:u w:val="single"/>
         </w:rPr>
-        <w:t>Flashlight, New Items, Monsters and a Scared Meter</w:t>
+        <w:t>Flashlight</w:t>
+      </w:r>
+      <w:r>
+        <w:rPr>
+          <w:rFonts w:ascii="Century Schoolbook" w:hAnsi="Century Schoolbook" w:cs="Arial"/>
+          <w:b/>
+          <w:sz w:val="24"/>
+          <w:szCs w:val="24"/>
+          <w:u w:val="single"/>
+        </w:rPr>
+        <w:t xml:space="preserve"> and New Items</w:t>
       </w:r>
     </w:p>
     <w:p>
@@ -988,7 +1071,25 @@
           <w:sz w:val="24"/>
           <w:szCs w:val="24"/>
         </w:rPr>
-        <w:t>in order toilluminate</w:t>
+        <w:t>in order to</w:t>
+      </w:r>
+      <w:r>
+        <w:rPr>
+          <w:rFonts w:ascii="Century Schoolbook" w:hAnsi="Century Schoolbook" w:cs="Arial"/>
+          <w:color w:val="000000"/>
+          <w:sz w:val="24"/>
+          <w:szCs w:val="24"/>
+        </w:rPr>
+        <w:t xml:space="preserve"> </w:t>
+      </w:r>
+      <w:r>
+        <w:rPr>
+          <w:rFonts w:ascii="Century Schoolbook" w:hAnsi="Century Schoolbook" w:cs="Arial"/>
+          <w:color w:val="000000"/>
+          <w:sz w:val="24"/>
+          <w:szCs w:val="24"/>
+        </w:rPr>
+        <w:t>illuminate</w:t>
       </w:r>
       <w:r>
         <w:rPr>
@@ -1024,7 +1125,7 @@
           <w:sz w:val="24"/>
           <w:szCs w:val="24"/>
         </w:rPr>
-        <w:t xml:space="preserve">For instance, if a player is in coordinate position (2, 2) </w:t>
+        <w:t xml:space="preserve">For instance, if a player is in coordinate position (2, 2) and </w:t>
       </w:r>
       <w:r>
         <w:rPr>
@@ -1034,7 +1135,7 @@
           <w:szCs w:val="24"/>
         </w:rPr>
         <w:lastRenderedPageBreak/>
-        <w:t xml:space="preserve">and he were to press a given command to illuminate the flashlight, positions (2, 1), (2, 3), (1, 2) and (3, 2) </w:t>
+        <w:t xml:space="preserve">he were to press a given command to illuminate the flashlight, positions (2, 1), (2, 3), (1, 2) and (3, 2) </w:t>
       </w:r>
       <w:r>
         <w:rPr>
@@ -1087,19 +1188,23 @@
       <w:pPr>
         <w:rPr>
           <w:rFonts w:ascii="Century Schoolbook" w:hAnsi="Century Schoolbook" w:cs="Arial"/>
-          <w:color w:val="000000"/>
-          <w:sz w:val="24"/>
-          <w:szCs w:val="24"/>
+          <w:b/>
+          <w:color w:val="000000"/>
+          <w:sz w:val="24"/>
+          <w:szCs w:val="24"/>
+          <w:u w:val="single"/>
         </w:rPr>
       </w:pPr>
       <w:r>
         <w:rPr>
           <w:rFonts w:ascii="Century Schoolbook" w:hAnsi="Century Schoolbook" w:cs="Arial"/>
-          <w:color w:val="000000"/>
-          <w:sz w:val="24"/>
-          <w:szCs w:val="24"/>
-        </w:rPr>
-        <w:t>A third feature that we would want to incorporate into the Haunted Building game is monsters. These monsters will be placed in random locations on each floor and will only appear when a flashlight is shined at them. In other words, the only way to narrowly escape them is by not shining your flashlight when near them. An encounter with a monster will cause a scared meter to rise.</w:t>
+          <w:b/>
+          <w:color w:val="000000"/>
+          <w:sz w:val="24"/>
+          <w:szCs w:val="24"/>
+          <w:u w:val="single"/>
+        </w:rPr>
+        <w:t>Monsters</w:t>
       </w:r>
     </w:p>
     <w:p>
@@ -1118,16 +1223,7 @@
           <w:sz w:val="24"/>
           <w:szCs w:val="24"/>
         </w:rPr>
-        <w:t xml:space="preserve">A final feature that will be implemented is a scared meter for the player. An encounter with a scary event (encountering a monster after a flashlight is shined at a tile) will cause a meter to rise up and after it reaches a certain capacity, the player will faint from fear and it will be a game over. </w:t>
-      </w:r>
-      <w:r>
-        <w:rPr>
-          <w:rFonts w:ascii="Century Schoolbook" w:hAnsi="Century Schoolbook" w:cs="Arial"/>
-          <w:color w:val="000000"/>
-          <w:sz w:val="24"/>
-          <w:szCs w:val="24"/>
-        </w:rPr>
-        <w:t>After a game over, the only place the player can resume from is the most recent save state.</w:t>
+        <w:t>A third feature that we would want to incorporate into the Haunted Building game is monsters. These monsters will be placed in random locations on each floor and will only appear when a flashlight is shined at them. In other words, the only way to narrowly escape them is by not shining your flashlight when near them. An encounter with a monster will cause a scared meter to rise.</w:t>
       </w:r>
     </w:p>
     <w:p>
@@ -1150,7 +1246,7 @@
           <w:szCs w:val="24"/>
           <w:u w:val="single"/>
         </w:rPr>
-        <w:t>Winning the game</w:t>
+        <w:t>Scared Meter</w:t>
       </w:r>
     </w:p>
     <w:p>
@@ -1169,45 +1265,39 @@
           <w:sz w:val="24"/>
           <w:szCs w:val="24"/>
         </w:rPr>
-        <w:t>To complete, the game, the player will have to reach the 1</w:t>
-      </w:r>
-      <w:r>
-        <w:rPr>
-          <w:rFonts w:ascii="Century Schoolbook" w:hAnsi="Century Schoolbook" w:cs="Arial"/>
-          <w:color w:val="000000"/>
-          <w:sz w:val="24"/>
-          <w:szCs w:val="24"/>
-          <w:vertAlign w:val="superscript"/>
-        </w:rPr>
-        <w:t>st</w:t>
-      </w:r>
-      <w:r>
-        <w:rPr>
-          <w:rFonts w:ascii="Century Schoolbook" w:hAnsi="Century Schoolbook" w:cs="Arial"/>
-          <w:color w:val="000000"/>
-          <w:sz w:val="24"/>
-          <w:szCs w:val="24"/>
-        </w:rPr>
-        <w:t xml:space="preserve"> floor and escape through a door. The “Secret case”, after it’s unlocked, will contain another code that can used to unlock the exit door. If the player finishes the game before time runs out, they win. Their “game’s won” record will be stored on the database and displayed in an achievement box.</w:t>
+        <w:t xml:space="preserve">A final feature that will be implemented is a scared meter for the player. An encounter with a scary event (encountering a monster after a flashlight is shined at a tile) will cause a meter to rise up and after it reaches a certain capacity, the player will faint from fear and it will be a game over. </w:t>
+      </w:r>
+      <w:r>
+        <w:rPr>
+          <w:rFonts w:ascii="Century Schoolbook" w:hAnsi="Century Schoolbook" w:cs="Arial"/>
+          <w:color w:val="000000"/>
+          <w:sz w:val="24"/>
+          <w:szCs w:val="24"/>
+        </w:rPr>
+        <w:t>After a game over, the only place the player can resume from is the most recent save state.</w:t>
       </w:r>
     </w:p>
     <w:p>
       <w:pPr>
         <w:rPr>
           <w:rFonts w:ascii="Century Schoolbook" w:hAnsi="Century Schoolbook" w:cs="Arial"/>
-          <w:color w:val="000000"/>
-          <w:sz w:val="24"/>
-          <w:szCs w:val="24"/>
+          <w:b/>
+          <w:color w:val="000000"/>
+          <w:sz w:val="24"/>
+          <w:szCs w:val="24"/>
+          <w:u w:val="single"/>
         </w:rPr>
       </w:pPr>
       <w:r>
         <w:rPr>
           <w:rFonts w:ascii="Century Schoolbook" w:hAnsi="Century Schoolbook" w:cs="Arial"/>
-          <w:color w:val="000000"/>
-          <w:sz w:val="24"/>
-          <w:szCs w:val="24"/>
-        </w:rPr>
-        <w:t>The player can click on "Scores" button to see their scores for all the games they have played before. In the score screen they can see their highest score on the top and the related playtime for that. Also they can see their scores and the play time for all of the games they have played so far.</w:t>
+          <w:b/>
+          <w:color w:val="000000"/>
+          <w:sz w:val="24"/>
+          <w:szCs w:val="24"/>
+          <w:u w:val="single"/>
+        </w:rPr>
+        <w:t>Winning the game</w:t>
       </w:r>
     </w:p>
     <w:p>
@@ -1219,8 +1309,54 @@
           <w:szCs w:val="24"/>
         </w:rPr>
       </w:pPr>
+      <w:r>
+        <w:rPr>
+          <w:rFonts w:ascii="Century Schoolbook" w:hAnsi="Century Schoolbook" w:cs="Arial"/>
+          <w:color w:val="000000"/>
+          <w:sz w:val="24"/>
+          <w:szCs w:val="24"/>
+        </w:rPr>
+        <w:t>To complete, the game, the player will have to reach the 1</w:t>
+      </w:r>
+      <w:r>
+        <w:rPr>
+          <w:rFonts w:ascii="Century Schoolbook" w:hAnsi="Century Schoolbook" w:cs="Arial"/>
+          <w:color w:val="000000"/>
+          <w:sz w:val="24"/>
+          <w:szCs w:val="24"/>
+          <w:vertAlign w:val="superscript"/>
+        </w:rPr>
+        <w:t>st</w:t>
+      </w:r>
+      <w:r>
+        <w:rPr>
+          <w:rFonts w:ascii="Century Schoolbook" w:hAnsi="Century Schoolbook" w:cs="Arial"/>
+          <w:color w:val="000000"/>
+          <w:sz w:val="24"/>
+          <w:szCs w:val="24"/>
+        </w:rPr>
+        <w:t xml:space="preserve"> floor and escape through a door. The “Secret case”, after it’s unlocked, will contain another code that can used to unlock the exit door. If the player finishes the game before time runs out, they win. Their “game’s won” record will be stored on the database and displayed in an achievement box.</w:t>
+      </w:r>
     </w:p>
-    <w:p/>
+    <w:p>
+      <w:pPr>
+        <w:rPr>
+          <w:rFonts w:ascii="Century Schoolbook" w:hAnsi="Century Schoolbook" w:cs="Arial"/>
+          <w:color w:val="000000"/>
+          <w:sz w:val="24"/>
+          <w:szCs w:val="24"/>
+        </w:rPr>
+      </w:pPr>
+      <w:r>
+        <w:rPr>
+          <w:rFonts w:ascii="Century Schoolbook" w:hAnsi="Century Schoolbook" w:cs="Arial"/>
+          <w:color w:val="000000"/>
+          <w:sz w:val="24"/>
+          <w:szCs w:val="24"/>
+        </w:rPr>
+        <w:t>The player can click on "Scores" button to see their scores for all the games they have played before. In the score screen they can see their highest score on the top and the related playtime for that. Also they can see their scores and the play time for all of the games they have played so far.</w:t>
+      </w:r>
+    </w:p>
     <w:sectPr>
       <w:pgSz w:w="12240" w:h="15840"/>
       <w:pgMar w:top="1440" w:right="1440" w:bottom="1440" w:left="1440" w:header="720" w:footer="720" w:gutter="0"/>
@@ -1232,7 +1368,7 @@
 </file>
 
 <file path=word/styles.xml><?xml version="1.0" encoding="utf-8"?>
-<w:styles xmlns:r="http://schemas.openxmlformats.org/officeDocument/2006/relationships" xmlns:w="http://schemas.openxmlformats.org/wordprocessingml/2006/main">
+<w:styles xmlns:mc="http://schemas.openxmlformats.org/markup-compatibility/2006" xmlns:r="http://schemas.openxmlformats.org/officeDocument/2006/relationships" xmlns:w="http://schemas.openxmlformats.org/wordprocessingml/2006/main" xmlns:w14="http://schemas.microsoft.com/office/word/2010/wordml" mc:Ignorable="w14">
   <w:docDefaults>
     <w:rPrDefault>
       <w:rPr>
@@ -1411,7 +1547,6 @@
     <w:uiPriority w:val="99"/>
     <w:semiHidden/>
     <w:unhideWhenUsed/>
-    <w:qFormat/>
     <w:tblPr>
       <w:tblInd w:w="0" w:type="dxa"/>
       <w:tblCellMar>
@@ -1445,6 +1580,184 @@
         <w:insideH w:val="single" w:sz="4" w:space="0" w:color="000000" w:themeColor="text1"/>
         <w:insideV w:val="single" w:sz="4" w:space="0" w:color="000000" w:themeColor="text1"/>
       </w:tblBorders>
+    </w:tblPr>
+  </w:style>
+</w:styles>
+</file>
+
+<file path=word/stylesWithEffects.xml><?xml version="1.0" encoding="utf-8"?>
+<w:styles xmlns:wpc="http://schemas.microsoft.com/office/word/2010/wordprocessingCanvas" xmlns:mc="http://schemas.openxmlformats.org/markup-compatibility/2006" xmlns:o="urn:schemas-microsoft-com:office:office" xmlns:r="http://schemas.openxmlformats.org/officeDocument/2006/relationships" xmlns:m="http://schemas.openxmlformats.org/officeDocument/2006/math" xmlns:v="urn:schemas-microsoft-com:vml" xmlns:wp14="http://schemas.microsoft.com/office/word/2010/wordprocessingDrawing" xmlns:wp="http://schemas.openxmlformats.org/drawingml/2006/wordprocessingDrawing" xmlns:w10="urn:schemas-microsoft-com:office:word" xmlns:w="http://schemas.openxmlformats.org/wordprocessingml/2006/main" xmlns:w14="http://schemas.microsoft.com/office/word/2010/wordml" xmlns:wpg="http://schemas.microsoft.com/office/word/2010/wordprocessingGroup" xmlns:wpi="http://schemas.microsoft.com/office/word/2010/wordprocessingInk" xmlns:wne="http://schemas.microsoft.com/office/word/2006/wordml" xmlns:wps="http://schemas.microsoft.com/office/word/2010/wordprocessingShape" mc:Ignorable="w14 wp14">
+  <w:docDefaults>
+    <w:rPrDefault>
+      <w:rPr>
+        <w:rFonts w:asciiTheme="minorHAnsi" w:eastAsiaTheme="minorEastAsia" w:hAnsiTheme="minorHAnsi" w:cstheme="minorBidi"/>
+        <w:sz w:val="22"/>
+        <w:szCs w:val="22"/>
+        <w:lang w:val="en-US" w:eastAsia="en-US" w:bidi="ar-SA"/>
+      </w:rPr>
+    </w:rPrDefault>
+    <w:pPrDefault>
+      <w:pPr>
+        <w:spacing w:after="200" w:line="276" w:lineRule="auto"/>
+      </w:pPr>
+    </w:pPrDefault>
+  </w:docDefaults>
+  <w:latentStyles w:defLockedState="0" w:defUIPriority="99" w:defSemiHidden="1" w:defUnhideWhenUsed="1" w:defQFormat="0" w:count="267">
+    <w:lsdException w:name="Normal" w:semiHidden="0" w:uiPriority="0" w:unhideWhenUsed="0" w:qFormat="1"/>
+    <w:lsdException w:name="heading 1" w:semiHidden="0" w:uiPriority="9" w:unhideWhenUsed="0" w:qFormat="1"/>
+    <w:lsdException w:name="heading 2" w:uiPriority="9" w:qFormat="1"/>
+    <w:lsdException w:name="heading 3" w:uiPriority="9" w:qFormat="1"/>
+    <w:lsdException w:name="heading 4" w:uiPriority="9" w:qFormat="1"/>
+    <w:lsdException w:name="heading 5" w:uiPriority="9" w:qFormat="1"/>
+    <w:lsdException w:name="heading 6" w:uiPriority="9" w:qFormat="1"/>
+    <w:lsdException w:name="heading 7" w:uiPriority="9" w:qFormat="1"/>
+    <w:lsdException w:name="heading 8" w:uiPriority="9" w:qFormat="1"/>
+    <w:lsdException w:name="heading 9" w:uiPriority="9" w:qFormat="1"/>
+    <w:lsdException w:name="toc 1" w:uiPriority="39"/>
+    <w:lsdException w:name="toc 2" w:uiPriority="39"/>
+    <w:lsdException w:name="toc 3" w:uiPriority="39"/>
+    <w:lsdException w:name="toc 4" w:uiPriority="39"/>
+    <w:lsdException w:name="toc 5" w:uiPriority="39"/>
+    <w:lsdException w:name="toc 6" w:uiPriority="39"/>
+    <w:lsdException w:name="toc 7" w:uiPriority="39"/>
+    <w:lsdException w:name="toc 8" w:uiPriority="39"/>
+    <w:lsdException w:name="toc 9" w:uiPriority="39"/>
+    <w:lsdException w:name="caption" w:uiPriority="35" w:qFormat="1"/>
+    <w:lsdException w:name="Title" w:semiHidden="0" w:uiPriority="10" w:unhideWhenUsed="0" w:qFormat="1"/>
+    <w:lsdException w:name="Default Paragraph Font" w:uiPriority="1"/>
+    <w:lsdException w:name="Subtitle" w:semiHidden="0" w:uiPriority="11" w:unhideWhenUsed="0" w:qFormat="1"/>
+    <w:lsdException w:name="Strong" w:semiHidden="0" w:uiPriority="22" w:unhideWhenUsed="0" w:qFormat="1"/>
+    <w:lsdException w:name="Emphasis" w:semiHidden="0" w:uiPriority="20" w:unhideWhenUsed="0" w:qFormat="1"/>
+    <w:lsdException w:name="Table Grid" w:semiHidden="0" w:uiPriority="59" w:unhideWhenUsed="0"/>
+    <w:lsdException w:name="Placeholder Text" w:unhideWhenUsed="0"/>
+    <w:lsdException w:name="No Spacing" w:semiHidden="0" w:uiPriority="1" w:unhideWhenUsed="0" w:qFormat="1"/>
+    <w:lsdException w:name="Light Shading" w:semiHidden="0" w:uiPriority="60" w:unhideWhenUsed="0"/>
+    <w:lsdException w:name="Light List" w:semiHidden="0" w:uiPriority="61" w:unhideWhenUsed="0"/>
+    <w:lsdException w:name="Light Grid" w:semiHidden="0" w:uiPriority="62" w:unhideWhenUsed="0"/>
+    <w:lsdException w:name="Medium Shading 1" w:semiHidden="0" w:uiPriority="63" w:unhideWhenUsed="0"/>
+    <w:lsdException w:name="Medium Shading 2" w:semiHidden="0" w:uiPriority="64" w:unhideWhenUsed="0"/>
+    <w:lsdException w:name="Medium List 1" w:semiHidden="0" w:uiPriority="65" w:unhideWhenUsed="0"/>
+    <w:lsdException w:name="Medium List 2" w:semiHidden="0" w:uiPriority="66" w:unhideWhenUsed="0"/>
+    <w:lsdException w:name="Medium Grid 1" w:semiHidden="0" w:uiPriority="67" w:unhideWhenUsed="0"/>
+    <w:lsdException w:name="Medium Grid 2" w:semiHidden="0" w:uiPriority="68" w:unhideWhenUsed="0"/>
+    <w:lsdException w:name="Medium Grid 3" w:semiHidden="0" w:uiPriority="69" w:unhideWhenUsed="0"/>
+    <w:lsdException w:name="Dark List" w:semiHidden="0" w:uiPriority="70" w:unhideWhenUsed="0"/>
+    <w:lsdException w:name="Colorful Shading" w:semiHidden="0" w:uiPriority="71" w:unhideWhenUsed="0"/>
+    <w:lsdException w:name="Colorful List" w:semiHidden="0" w:uiPriority="72" w:unhideWhenUsed="0"/>
+    <w:lsdException w:name="Colorful Grid" w:semiHidden="0" w:uiPriority="73" w:unhideWhenUsed="0"/>
+    <w:lsdException w:name="Light Shading Accent 1" w:semiHidden="0" w:uiPriority="60" w:unhideWhenUsed="0"/>
+    <w:lsdException w:name="Light List Accent 1" w:semiHidden="0" w:uiPriority="61" w:unhideWhenUsed="0"/>
+    <w:lsdException w:name="Light Grid Accent 1" w:semiHidden="0" w:uiPriority="62" w:unhideWhenUsed="0"/>
+    <w:lsdException w:name="Medium Shading 1 Accent 1" w:semiHidden="0" w:uiPriority="63" w:unhideWhenUsed="0"/>
+    <w:lsdException w:name="Medium Shading 2 Accent 1" w:semiHidden="0" w:uiPriority="64" w:unhideWhenUsed="0"/>
+    <w:lsdException w:name="Medium List 1 Accent 1" w:semiHidden="0" w:uiPriority="65" w:unhideWhenUsed="0"/>
+    <w:lsdException w:name="Revision" w:unhideWhenUsed="0"/>
+    <w:lsdException w:name="List Paragraph" w:semiHidden="0" w:uiPriority="34" w:unhideWhenUsed="0" w:qFormat="1"/>
+    <w:lsdException w:name="Quote" w:semiHidden="0" w:uiPriority="29" w:unhideWhenUsed="0" w:qFormat="1"/>
+    <w:lsdException w:name="Intense Quote" w:semiHidden="0" w:uiPriority="30" w:unhideWhenUsed="0" w:qFormat="1"/>
+    <w:lsdException w:name="Medium List 2 Accent 1" w:semiHidden="0" w:uiPriority="66" w:unhideWhenUsed="0"/>
+    <w:lsdException w:name="Medium Grid 1 Accent 1" w:semiHidden="0" w:uiPriority="67" w:unhideWhenUsed="0"/>
+    <w:lsdException w:name="Medium Grid 2 Accent 1" w:semiHidden="0" w:uiPriority="68" w:unhideWhenUsed="0"/>
+    <w:lsdException w:name="Medium Grid 3 Accent 1" w:semiHidden="0" w:uiPriority="69" w:unhideWhenUsed="0"/>
+    <w:lsdException w:name="Dark List Accent 1" w:semiHidden="0" w:uiPriority="70" w:unhideWhenUsed="0"/>
+    <w:lsdException w:name="Colorful Shading Accent 1" w:semiHidden="0" w:uiPriority="71" w:unhideWhenUsed="0"/>
+    <w:lsdException w:name="Colorful List Accent 1" w:semiHidden="0" w:uiPriority="72" w:unhideWhenUsed="0"/>
+    <w:lsdException w:name="Colorful Grid Accent 1" w:semiHidden="0" w:uiPriority="73" w:unhideWhenUsed="0"/>
+    <w:lsdException w:name="Light Shading Accent 2" w:semiHidden="0" w:uiPriority="60" w:unhideWhenUsed="0"/>
+    <w:lsdException w:name="Light List Accent 2" w:semiHidden="0" w:uiPriority="61" w:unhideWhenUsed="0"/>
+    <w:lsdException w:name="Light Grid Accent 2" w:semiHidden="0" w:uiPriority="62" w:unhideWhenUsed="0"/>
+    <w:lsdException w:name="Medium Shading 1 Accent 2" w:semiHidden="0" w:uiPriority="63" w:unhideWhenUsed="0"/>
+    <w:lsdException w:name="Medium Shading 2 Accent 2" w:semiHidden="0" w:uiPriority="64" w:unhideWhenUsed="0"/>
+    <w:lsdException w:name="Medium List 1 Accent 2" w:semiHidden="0" w:uiPriority="65" w:unhideWhenUsed="0"/>
+    <w:lsdException w:name="Medium List 2 Accent 2" w:semiHidden="0" w:uiPriority="66" w:unhideWhenUsed="0"/>
+    <w:lsdException w:name="Medium Grid 1 Accent 2" w:semiHidden="0" w:uiPriority="67" w:unhideWhenUsed="0"/>
+    <w:lsdException w:name="Medium Grid 2 Accent 2" w:semiHidden="0" w:uiPriority="68" w:unhideWhenUsed="0"/>
+    <w:lsdException w:name="Medium Grid 3 Accent 2" w:semiHidden="0" w:uiPriority="69" w:unhideWhenUsed="0"/>
+    <w:lsdException w:name="Dark List Accent 2" w:semiHidden="0" w:uiPriority="70" w:unhideWhenUsed="0"/>
+    <w:lsdException w:name="Colorful Shading Accent 2" w:semiHidden="0" w:uiPriority="71" w:unhideWhenUsed="0"/>
+    <w:lsdException w:name="Colorful List Accent 2" w:semiHidden="0" w:uiPriority="72" w:unhideWhenUsed="0"/>
+    <w:lsdException w:name="Colorful Grid Accent 2" w:semiHidden="0" w:uiPriority="73" w:unhideWhenUsed="0"/>
+    <w:lsdException w:name="Light Shading Accent 3" w:semiHidden="0" w:uiPriority="60" w:unhideWhenUsed="0"/>
+    <w:lsdException w:name="Light List Accent 3" w:semiHidden="0" w:uiPriority="61" w:unhideWhenUsed="0"/>
+    <w:lsdException w:name="Light Grid Accent 3" w:semiHidden="0" w:uiPriority="62" w:unhideWhenUsed="0"/>
+    <w:lsdException w:name="Medium Shading 1 Accent 3" w:semiHidden="0" w:uiPriority="63" w:unhideWhenUsed="0"/>
+    <w:lsdException w:name="Medium Shading 2 Accent 3" w:semiHidden="0" w:uiPriority="64" w:unhideWhenUsed="0"/>
+    <w:lsdException w:name="Medium List 1 Accent 3" w:semiHidden="0" w:uiPriority="65" w:unhideWhenUsed="0"/>
+    <w:lsdException w:name="Medium List 2 Accent 3" w:semiHidden="0" w:uiPriority="66" w:unhideWhenUsed="0"/>
+    <w:lsdException w:name="Medium Grid 1 Accent 3" w:semiHidden="0" w:uiPriority="67" w:unhideWhenUsed="0"/>
+    <w:lsdException w:name="Medium Grid 2 Accent 3" w:semiHidden="0" w:uiPriority="68" w:unhideWhenUsed="0"/>
+    <w:lsdException w:name="Medium Grid 3 Accent 3" w:semiHidden="0" w:uiPriority="69" w:unhideWhenUsed="0"/>
+    <w:lsdException w:name="Dark List Accent 3" w:semiHidden="0" w:uiPriority="70" w:unhideWhenUsed="0"/>
+    <w:lsdException w:name="Colorful Shading Accent 3" w:semiHidden="0" w:uiPriority="71" w:unhideWhenUsed="0"/>
+    <w:lsdException w:name="Colorful List Accent 3" w:semiHidden="0" w:uiPriority="72" w:unhideWhenUsed="0"/>
+    <w:lsdException w:name="Colorful Grid Accent 3" w:semiHidden="0" w:uiPriority="73" w:unhideWhenUsed="0"/>
+    <w:lsdException w:name="Light Shading Accent 4" w:semiHidden="0" w:uiPriority="60" w:unhideWhenUsed="0"/>
+    <w:lsdException w:name="Light List Accent 4" w:semiHidden="0" w:uiPriority="61" w:unhideWhenUsed="0"/>
+    <w:lsdException w:name="Light Grid Accent 4" w:semiHidden="0" w:uiPriority="62" w:unhideWhenUsed="0"/>
+    <w:lsdException w:name="Medium Shading 1 Accent 4" w:semiHidden="0" w:uiPriority="63" w:unhideWhenUsed="0"/>
+    <w:lsdException w:name="Medium Shading 2 Accent 4" w:semiHidden="0" w:uiPriority="64" w:unhideWhenUsed="0"/>
+    <w:lsdException w:name="Medium List 1 Accent 4" w:semiHidden="0" w:uiPriority="65" w:unhideWhenUsed="0"/>
+    <w:lsdException w:name="Medium List 2 Accent 4" w:semiHidden="0" w:uiPriority="66" w:unhideWhenUsed="0"/>
+    <w:lsdException w:name="Medium Grid 1 Accent 4" w:semiHidden="0" w:uiPriority="67" w:unhideWhenUsed="0"/>
+    <w:lsdException w:name="Medium Grid 2 Accent 4" w:semiHidden="0" w:uiPriority="68" w:unhideWhenUsed="0"/>
+    <w:lsdException w:name="Medium Grid 3 Accent 4" w:semiHidden="0" w:uiPriority="69" w:unhideWhenUsed="0"/>
+    <w:lsdException w:name="Dark List Accent 4" w:semiHidden="0" w:uiPriority="70" w:unhideWhenUsed="0"/>
+    <w:lsdException w:name="Colorful Shading Accent 4" w:semiHidden="0" w:uiPriority="71" w:unhideWhenUsed="0"/>
+    <w:lsdException w:name="Colorful List Accent 4" w:semiHidden="0" w:uiPriority="72" w:unhideWhenUsed="0"/>
+    <w:lsdException w:name="Colorful Grid Accent 4" w:semiHidden="0" w:uiPriority="73" w:unhideWhenUsed="0"/>
+    <w:lsdException w:name="Light Shading Accent 5" w:semiHidden="0" w:uiPriority="60" w:unhideWhenUsed="0"/>
+    <w:lsdException w:name="Light List Accent 5" w:semiHidden="0" w:uiPriority="61" w:unhideWhenUsed="0"/>
+    <w:lsdException w:name="Light Grid Accent 5" w:semiHidden="0" w:uiPriority="62" w:unhideWhenUsed="0"/>
+    <w:lsdException w:name="Medium Shading 1 Accent 5" w:semiHidden="0" w:uiPriority="63" w:unhideWhenUsed="0"/>
+    <w:lsdException w:name="Medium Shading 2 Accent 5" w:semiHidden="0" w:uiPriority="64" w:unhideWhenUsed="0"/>
+    <w:lsdException w:name="Medium List 1 Accent 5" w:semiHidden="0" w:uiPriority="65" w:unhideWhenUsed="0"/>
+    <w:lsdException w:name="Medium List 2 Accent 5" w:semiHidden="0" w:uiPriority="66" w:unhideWhenUsed="0"/>
+    <w:lsdException w:name="Medium Grid 1 Accent 5" w:semiHidden="0" w:uiPriority="67" w:unhideWhenUsed="0"/>
+    <w:lsdException w:name="Medium Grid 2 Accent 5" w:semiHidden="0" w:uiPriority="68" w:unhideWhenUsed="0"/>
+    <w:lsdException w:name="Medium Grid 3 Accent 5" w:semiHidden="0" w:uiPriority="69" w:unhideWhenUsed="0"/>
+    <w:lsdException w:name="Dark List Accent 5" w:semiHidden="0" w:uiPriority="70" w:unhideWhenUsed="0"/>
+    <w:lsdException w:name="Colorful Shading Accent 5" w:semiHidden="0" w:uiPriority="71" w:unhideWhenUsed="0"/>
+    <w:lsdException w:name="Colorful List Accent 5" w:semiHidden="0" w:uiPriority="72" w:unhideWhenUsed="0"/>
+    <w:lsdException w:name="Colorful Grid Accent 5" w:semiHidden="0" w:uiPriority="73" w:unhideWhenUsed="0"/>
+    <w:lsdException w:name="Light Shading Accent 6" w:semiHidden="0" w:uiPriority="60" w:unhideWhenUsed="0"/>
+    <w:lsdException w:name="Light List Accent 6" w:semiHidden="0" w:uiPriority="61" w:unhideWhenUsed="0"/>
+    <w:lsdException w:name="Light Grid Accent 6" w:semiHidden="0" w:uiPriority="62" w:unhideWhenUsed="0"/>
+    <w:lsdException w:name="Medium Shading 1 Accent 6" w:semiHidden="0" w:uiPriority="63" w:unhideWhenUsed="0"/>
+    <w:lsdException w:name="Medium Shading 2 Accent 6" w:semiHidden="0" w:uiPriority="64" w:unhideWhenUsed="0"/>
+    <w:lsdException w:name="Medium List 1 Accent 6" w:semiHidden="0" w:uiPriority="65" w:unhideWhenUsed="0"/>
+    <w:lsdException w:name="Medium List 2 Accent 6" w:semiHidden="0" w:uiPriority="66" w:unhideWhenUsed="0"/>
+    <w:lsdException w:name="Medium Grid 1 Accent 6" w:semiHidden="0" w:uiPriority="67" w:unhideWhenUsed="0"/>
+    <w:lsdException w:name="Medium Grid 2 Accent 6" w:semiHidden="0" w:uiPriority="68" w:unhideWhenUsed="0"/>
+    <w:lsdException w:name="Medium Grid 3 Accent 6" w:semiHidden="0" w:uiPriority="69" w:unhideWhenUsed="0"/>
+    <w:lsdException w:name="Dark List Accent 6" w:semiHidden="0" w:uiPriority="70" w:unhideWhenUsed="0"/>
+    <w:lsdException w:name="Colorful Shading Accent 6" w:semiHidden="0" w:uiPriority="71" w:unhideWhenUsed="0"/>
+    <w:lsdException w:name="Colorful List Accent 6" w:semiHidden="0" w:uiPriority="72" w:unhideWhenUsed="0"/>
+    <w:lsdException w:name="Colorful Grid Accent 6" w:semiHidden="0" w:uiPriority="73" w:unhideWhenUsed="0"/>
+    <w:lsdException w:name="Subtle Emphasis" w:semiHidden="0" w:uiPriority="19" w:unhideWhenUsed="0" w:qFormat="1"/>
+    <w:lsdException w:name="Intense Emphasis" w:semiHidden="0" w:uiPriority="21" w:unhideWhenUsed="0" w:qFormat="1"/>
+    <w:lsdException w:name="Subtle Reference" w:semiHidden="0" w:uiPriority="31" w:unhideWhenUsed="0" w:qFormat="1"/>
+    <w:lsdException w:name="Intense Reference" w:semiHidden="0" w:uiPriority="32" w:unhideWhenUsed="0" w:qFormat="1"/>
+    <w:lsdException w:name="Book Title" w:semiHidden="0" w:uiPriority="33" w:unhideWhenUsed="0" w:qFormat="1"/>
+    <w:lsdException w:name="Bibliography" w:uiPriority="37"/>
+    <w:lsdException w:name="TOC Heading" w:uiPriority="39" w:qFormat="1"/>
+  </w:latentStyles>
+  <w:style w:type="paragraph" w:default="1" w:styleId="Normal">
+    <w:name w:val="Normal"/>
+    <w:qFormat/>
+  </w:style>
+  <w:style w:type="character" w:default="1" w:styleId="DefaultParagraphFont">
+    <w:name w:val="Default Paragraph Font"/>
+    <w:uiPriority w:val="1"/>
+    <w:semiHidden/>
+    <w:unhideWhenUsed/>
+  </w:style>
+  <w:style w:type="table" w:default="1" w:styleId="TableNormal">
+    <w:name w:val="Normal Table"/>
+    <w:uiPriority w:val="99"/>
+    <w:semiHidden/>
+    <w:unhideWhenUsed/>
+    <w:tblPr>
+      <w:tblInd w:w="0" w:type="dxa"/>
       <w:tblCellMar>
         <w:top w:w="0" w:type="dxa"/>
         <w:left w:w="108" w:type="dxa"/>
@@ -1452,6 +1765,12 @@
         <w:right w:w="108" w:type="dxa"/>
       </w:tblCellMar>
     </w:tblPr>
+  </w:style>
+  <w:style w:type="numbering" w:default="1" w:styleId="NoList">
+    <w:name w:val="No List"/>
+    <w:uiPriority w:val="99"/>
+    <w:semiHidden/>
+    <w:unhideWhenUsed/>
   </w:style>
 </w:styles>
 </file>
@@ -1711,7 +2030,7 @@
   <a:extraClrSchemeLst/>
   <a:extLst>
     <a:ext uri="{05A4C25C-085E-4340-85A3-A5531E510DB2}">
-      <thm15:themeFamily xmlns:thm15="http://schemas.microsoft.com/office/thememl/2012/main" xmlns="" name="Office Theme" id="{62F939B6-93AF-4DB8-9C6B-D6C7DFDC589F}" vid="{4A3C46E8-61CC-4603-A589-7422A47A8E4A}"/>
+      <thm15:themeFamily xmlns="" xmlns:thm15="http://schemas.microsoft.com/office/thememl/2012/main" name="Office Theme" id="{62F939B6-93AF-4DB8-9C6B-D6C7DFDC589F}" vid="{4A3C46E8-61CC-4603-A589-7422A47A8E4A}"/>
     </a:ext>
   </a:extLst>
 </a:theme>

</xml_diff>

<commit_message>
small edits to scenario 2
</commit_message>
<xml_diff>
--- a/440g3_HauntedHouseScenario_2.docx
+++ b/440g3_HauntedHouseScenario_2.docx
@@ -1,6 +1,6 @@
 
 <file path=word/document.xml><?xml version="1.0" encoding="utf-8"?>
-<w:document xmlns:wpc="http://schemas.microsoft.com/office/word/2010/wordprocessingCanvas" xmlns:mc="http://schemas.openxmlformats.org/markup-compatibility/2006" xmlns:o="urn:schemas-microsoft-com:office:office" xmlns:r="http://schemas.openxmlformats.org/officeDocument/2006/relationships" xmlns:m="http://schemas.openxmlformats.org/officeDocument/2006/math" xmlns:v="urn:schemas-microsoft-com:vml" xmlns:wp14="http://schemas.microsoft.com/office/word/2010/wordprocessingDrawing" xmlns:wp="http://schemas.openxmlformats.org/drawingml/2006/wordprocessingDrawing" xmlns:w10="urn:schemas-microsoft-com:office:word" xmlns:w="http://schemas.openxmlformats.org/wordprocessingml/2006/main" xmlns:w14="http://schemas.microsoft.com/office/word/2010/wordml" xmlns:wpg="http://schemas.microsoft.com/office/word/2010/wordprocessingGroup" xmlns:wpi="http://schemas.microsoft.com/office/word/2010/wordprocessingInk" xmlns:wne="http://schemas.microsoft.com/office/word/2006/wordml" xmlns:wps="http://schemas.microsoft.com/office/word/2010/wordprocessingShape" mc:Ignorable="w14 wp14">
+<w:document xmlns:wpc="http://schemas.microsoft.com/office/word/2010/wordprocessingCanvas" xmlns:mc="http://schemas.openxmlformats.org/markup-compatibility/2006" xmlns:o="urn:schemas-microsoft-com:office:office" xmlns:r="http://schemas.openxmlformats.org/officeDocument/2006/relationships" xmlns:m="http://schemas.openxmlformats.org/officeDocument/2006/math" xmlns:v="urn:schemas-microsoft-com:vml" xmlns:wp14="http://schemas.microsoft.com/office/word/2010/wordprocessingDrawing" xmlns:wp="http://schemas.openxmlformats.org/drawingml/2006/wordprocessingDrawing" xmlns:w10="urn:schemas-microsoft-com:office:word" xmlns:w="http://schemas.openxmlformats.org/wordprocessingml/2006/main" xmlns:w14="http://schemas.microsoft.com/office/word/2010/wordml" xmlns:w15="http://schemas.microsoft.com/office/word/2012/wordml" xmlns:wpg="http://schemas.microsoft.com/office/word/2010/wordprocessingGroup" xmlns:wpi="http://schemas.microsoft.com/office/word/2010/wordprocessingInk" xmlns:wne="http://schemas.microsoft.com/office/word/2006/wordml" xmlns:wps="http://schemas.microsoft.com/office/word/2010/wordprocessingShape" mc:Ignorable="w14 w15 wp14">
   <w:body>
     <w:p>
       <w:pPr>
@@ -255,8 +255,6 @@
         </w:rPr>
         <w:t xml:space="preserve">The difficulty of the game can also be identified by considering the floor plan as a Jagged Array rather than normal Array. For example the player will be given an option of choosing "Simple Floor Plan" or "Complex Floor Plan". </w:t>
       </w:r>
-      <w:bookmarkStart w:id="0" w:name="_GoBack"/>
-      <w:bookmarkEnd w:id="0"/>
     </w:p>
     <w:p>
       <w:pPr>
@@ -1162,8 +1160,19 @@
           <w:sz w:val="24"/>
           <w:szCs w:val="24"/>
         </w:rPr>
-        <w:t xml:space="preserve"> The moment the user makes another move, important information of the nearby tiles will disappear. For example, if a nearby tile is an elevator a letter ‘e’ will be present on the corresponding tile of the graphical representation of the floor for that spilt second. The moment, the player makes a move, that letter ‘e’ that was presented on that tile will be gone. This feature will be useful for the player since investigating the floor will be much easier. </w:t>
-      </w:r>
+        <w:t xml:space="preserve"> The moment the user makes another move, important information of the nearby tiles will disappear. For example, if a nearby tile is an elevator a letter ‘e’ will be present on the corresponding tile of the graphical representation of t</w:t>
+      </w:r>
+      <w:r>
+        <w:rPr>
+          <w:rFonts w:ascii="Century Schoolbook" w:hAnsi="Century Schoolbook" w:cs="Arial"/>
+          <w:color w:val="000000"/>
+          <w:sz w:val="24"/>
+          <w:szCs w:val="24"/>
+        </w:rPr>
+        <w:t>he floor for that spilt second. The flashlight will generate a charge every time the user enters three movement commands, and the flashlight can hold a maximum of 2 charges.</w:t>
+      </w:r>
+      <w:bookmarkStart w:id="0" w:name="_GoBack"/>
+      <w:bookmarkEnd w:id="0"/>
     </w:p>
     <w:p>
       <w:pPr>
@@ -1368,7 +1377,7 @@
 </file>
 
 <file path=word/styles.xml><?xml version="1.0" encoding="utf-8"?>
-<w:styles xmlns:mc="http://schemas.openxmlformats.org/markup-compatibility/2006" xmlns:r="http://schemas.openxmlformats.org/officeDocument/2006/relationships" xmlns:w="http://schemas.openxmlformats.org/wordprocessingml/2006/main" xmlns:w14="http://schemas.microsoft.com/office/word/2010/wordml" mc:Ignorable="w14">
+<w:styles xmlns:mc="http://schemas.openxmlformats.org/markup-compatibility/2006" xmlns:r="http://schemas.openxmlformats.org/officeDocument/2006/relationships" xmlns:w="http://schemas.openxmlformats.org/wordprocessingml/2006/main" xmlns:w14="http://schemas.microsoft.com/office/word/2010/wordml" xmlns:w15="http://schemas.microsoft.com/office/word/2012/wordml" mc:Ignorable="w14 w15">
   <w:docDefaults>
     <w:rPrDefault>
       <w:rPr>
@@ -1384,144 +1393,378 @@
       </w:pPr>
     </w:pPrDefault>
   </w:docDefaults>
-  <w:latentStyles w:defLockedState="0" w:defUIPriority="99" w:defSemiHidden="1" w:defUnhideWhenUsed="1" w:defQFormat="0" w:count="267">
-    <w:lsdException w:name="Normal" w:semiHidden="0" w:uiPriority="0" w:unhideWhenUsed="0" w:qFormat="1"/>
-    <w:lsdException w:name="heading 1" w:semiHidden="0" w:uiPriority="9" w:unhideWhenUsed="0" w:qFormat="1"/>
-    <w:lsdException w:name="heading 2" w:uiPriority="9" w:qFormat="1"/>
-    <w:lsdException w:name="heading 3" w:uiPriority="9" w:qFormat="1"/>
-    <w:lsdException w:name="heading 4" w:uiPriority="9" w:qFormat="1"/>
-    <w:lsdException w:name="heading 5" w:uiPriority="9" w:qFormat="1"/>
-    <w:lsdException w:name="heading 6" w:uiPriority="9" w:qFormat="1"/>
-    <w:lsdException w:name="heading 7" w:uiPriority="9" w:qFormat="1"/>
-    <w:lsdException w:name="heading 8" w:uiPriority="9" w:qFormat="1"/>
-    <w:lsdException w:name="heading 9" w:uiPriority="9" w:qFormat="1"/>
-    <w:lsdException w:name="toc 1" w:uiPriority="39"/>
-    <w:lsdException w:name="toc 2" w:uiPriority="39"/>
-    <w:lsdException w:name="toc 3" w:uiPriority="39"/>
-    <w:lsdException w:name="toc 4" w:uiPriority="39"/>
-    <w:lsdException w:name="toc 5" w:uiPriority="39"/>
-    <w:lsdException w:name="toc 6" w:uiPriority="39"/>
-    <w:lsdException w:name="toc 7" w:uiPriority="39"/>
-    <w:lsdException w:name="toc 8" w:uiPriority="39"/>
-    <w:lsdException w:name="toc 9" w:uiPriority="39"/>
-    <w:lsdException w:name="caption" w:uiPriority="35" w:qFormat="1"/>
-    <w:lsdException w:name="Title" w:semiHidden="0" w:uiPriority="10" w:unhideWhenUsed="0" w:qFormat="1"/>
-    <w:lsdException w:name="Default Paragraph Font" w:uiPriority="1"/>
-    <w:lsdException w:name="Subtitle" w:semiHidden="0" w:uiPriority="11" w:unhideWhenUsed="0" w:qFormat="1"/>
-    <w:lsdException w:name="Strong" w:semiHidden="0" w:uiPriority="22" w:unhideWhenUsed="0" w:qFormat="1"/>
-    <w:lsdException w:name="Emphasis" w:semiHidden="0" w:uiPriority="20" w:unhideWhenUsed="0" w:qFormat="1"/>
-    <w:lsdException w:name="Table Grid" w:semiHidden="0" w:uiPriority="39" w:unhideWhenUsed="0"/>
-    <w:lsdException w:name="Placeholder Text" w:unhideWhenUsed="0"/>
-    <w:lsdException w:name="No Spacing" w:semiHidden="0" w:uiPriority="1" w:unhideWhenUsed="0" w:qFormat="1"/>
-    <w:lsdException w:name="Light Shading" w:semiHidden="0" w:uiPriority="60" w:unhideWhenUsed="0"/>
-    <w:lsdException w:name="Light List" w:semiHidden="0" w:uiPriority="61" w:unhideWhenUsed="0"/>
-    <w:lsdException w:name="Light Grid" w:semiHidden="0" w:uiPriority="62" w:unhideWhenUsed="0"/>
-    <w:lsdException w:name="Medium Shading 1" w:semiHidden="0" w:uiPriority="63" w:unhideWhenUsed="0"/>
-    <w:lsdException w:name="Medium Shading 2" w:semiHidden="0" w:uiPriority="64" w:unhideWhenUsed="0"/>
-    <w:lsdException w:name="Medium List 1" w:semiHidden="0" w:uiPriority="65" w:unhideWhenUsed="0"/>
-    <w:lsdException w:name="Medium List 2" w:semiHidden="0" w:uiPriority="66" w:unhideWhenUsed="0"/>
-    <w:lsdException w:name="Medium Grid 1" w:semiHidden="0" w:uiPriority="67" w:unhideWhenUsed="0"/>
-    <w:lsdException w:name="Medium Grid 2" w:semiHidden="0" w:uiPriority="68" w:unhideWhenUsed="0"/>
-    <w:lsdException w:name="Medium Grid 3" w:semiHidden="0" w:uiPriority="69" w:unhideWhenUsed="0"/>
-    <w:lsdException w:name="Dark List" w:semiHidden="0" w:uiPriority="70" w:unhideWhenUsed="0"/>
-    <w:lsdException w:name="Colorful Shading" w:semiHidden="0" w:uiPriority="71" w:unhideWhenUsed="0"/>
-    <w:lsdException w:name="Colorful List" w:semiHidden="0" w:uiPriority="72" w:unhideWhenUsed="0"/>
-    <w:lsdException w:name="Colorful Grid" w:semiHidden="0" w:uiPriority="73" w:unhideWhenUsed="0"/>
-    <w:lsdException w:name="Light Shading Accent 1" w:semiHidden="0" w:uiPriority="60" w:unhideWhenUsed="0"/>
-    <w:lsdException w:name="Light List Accent 1" w:semiHidden="0" w:uiPriority="61" w:unhideWhenUsed="0"/>
-    <w:lsdException w:name="Light Grid Accent 1" w:semiHidden="0" w:uiPriority="62" w:unhideWhenUsed="0"/>
-    <w:lsdException w:name="Medium Shading 1 Accent 1" w:semiHidden="0" w:uiPriority="63" w:unhideWhenUsed="0"/>
-    <w:lsdException w:name="Medium Shading 2 Accent 1" w:semiHidden="0" w:uiPriority="64" w:unhideWhenUsed="0"/>
-    <w:lsdException w:name="Medium List 1 Accent 1" w:semiHidden="0" w:uiPriority="65" w:unhideWhenUsed="0"/>
-    <w:lsdException w:name="Revision" w:unhideWhenUsed="0"/>
-    <w:lsdException w:name="List Paragraph" w:semiHidden="0" w:uiPriority="34" w:unhideWhenUsed="0" w:qFormat="1"/>
-    <w:lsdException w:name="Quote" w:semiHidden="0" w:uiPriority="29" w:unhideWhenUsed="0" w:qFormat="1"/>
-    <w:lsdException w:name="Intense Quote" w:semiHidden="0" w:uiPriority="30" w:unhideWhenUsed="0" w:qFormat="1"/>
-    <w:lsdException w:name="Medium List 2 Accent 1" w:semiHidden="0" w:uiPriority="66" w:unhideWhenUsed="0"/>
-    <w:lsdException w:name="Medium Grid 1 Accent 1" w:semiHidden="0" w:uiPriority="67" w:unhideWhenUsed="0"/>
-    <w:lsdException w:name="Medium Grid 2 Accent 1" w:semiHidden="0" w:uiPriority="68" w:unhideWhenUsed="0"/>
-    <w:lsdException w:name="Medium Grid 3 Accent 1" w:semiHidden="0" w:uiPriority="69" w:unhideWhenUsed="0"/>
-    <w:lsdException w:name="Dark List Accent 1" w:semiHidden="0" w:uiPriority="70" w:unhideWhenUsed="0"/>
-    <w:lsdException w:name="Colorful Shading Accent 1" w:semiHidden="0" w:uiPriority="71" w:unhideWhenUsed="0"/>
-    <w:lsdException w:name="Colorful List Accent 1" w:semiHidden="0" w:uiPriority="72" w:unhideWhenUsed="0"/>
-    <w:lsdException w:name="Colorful Grid Accent 1" w:semiHidden="0" w:uiPriority="73" w:unhideWhenUsed="0"/>
-    <w:lsdException w:name="Light Shading Accent 2" w:semiHidden="0" w:uiPriority="60" w:unhideWhenUsed="0"/>
-    <w:lsdException w:name="Light List Accent 2" w:semiHidden="0" w:uiPriority="61" w:unhideWhenUsed="0"/>
-    <w:lsdException w:name="Light Grid Accent 2" w:semiHidden="0" w:uiPriority="62" w:unhideWhenUsed="0"/>
-    <w:lsdException w:name="Medium Shading 1 Accent 2" w:semiHidden="0" w:uiPriority="63" w:unhideWhenUsed="0"/>
-    <w:lsdException w:name="Medium Shading 2 Accent 2" w:semiHidden="0" w:uiPriority="64" w:unhideWhenUsed="0"/>
-    <w:lsdException w:name="Medium List 1 Accent 2" w:semiHidden="0" w:uiPriority="65" w:unhideWhenUsed="0"/>
-    <w:lsdException w:name="Medium List 2 Accent 2" w:semiHidden="0" w:uiPriority="66" w:unhideWhenUsed="0"/>
-    <w:lsdException w:name="Medium Grid 1 Accent 2" w:semiHidden="0" w:uiPriority="67" w:unhideWhenUsed="0"/>
-    <w:lsdException w:name="Medium Grid 2 Accent 2" w:semiHidden="0" w:uiPriority="68" w:unhideWhenUsed="0"/>
-    <w:lsdException w:name="Medium Grid 3 Accent 2" w:semiHidden="0" w:uiPriority="69" w:unhideWhenUsed="0"/>
-    <w:lsdException w:name="Dark List Accent 2" w:semiHidden="0" w:uiPriority="70" w:unhideWhenUsed="0"/>
-    <w:lsdException w:name="Colorful Shading Accent 2" w:semiHidden="0" w:uiPriority="71" w:unhideWhenUsed="0"/>
-    <w:lsdException w:name="Colorful List Accent 2" w:semiHidden="0" w:uiPriority="72" w:unhideWhenUsed="0"/>
-    <w:lsdException w:name="Colorful Grid Accent 2" w:semiHidden="0" w:uiPriority="73" w:unhideWhenUsed="0"/>
-    <w:lsdException w:name="Light Shading Accent 3" w:semiHidden="0" w:uiPriority="60" w:unhideWhenUsed="0"/>
-    <w:lsdException w:name="Light List Accent 3" w:semiHidden="0" w:uiPriority="61" w:unhideWhenUsed="0"/>
-    <w:lsdException w:name="Light Grid Accent 3" w:semiHidden="0" w:uiPriority="62" w:unhideWhenUsed="0"/>
-    <w:lsdException w:name="Medium Shading 1 Accent 3" w:semiHidden="0" w:uiPriority="63" w:unhideWhenUsed="0"/>
-    <w:lsdException w:name="Medium Shading 2 Accent 3" w:semiHidden="0" w:uiPriority="64" w:unhideWhenUsed="0"/>
-    <w:lsdException w:name="Medium List 1 Accent 3" w:semiHidden="0" w:uiPriority="65" w:unhideWhenUsed="0"/>
-    <w:lsdException w:name="Medium List 2 Accent 3" w:semiHidden="0" w:uiPriority="66" w:unhideWhenUsed="0"/>
-    <w:lsdException w:name="Medium Grid 1 Accent 3" w:semiHidden="0" w:uiPriority="67" w:unhideWhenUsed="0"/>
-    <w:lsdException w:name="Medium Grid 2 Accent 3" w:semiHidden="0" w:uiPriority="68" w:unhideWhenUsed="0"/>
-    <w:lsdException w:name="Medium Grid 3 Accent 3" w:semiHidden="0" w:uiPriority="69" w:unhideWhenUsed="0"/>
-    <w:lsdException w:name="Dark List Accent 3" w:semiHidden="0" w:uiPriority="70" w:unhideWhenUsed="0"/>
-    <w:lsdException w:name="Colorful Shading Accent 3" w:semiHidden="0" w:uiPriority="71" w:unhideWhenUsed="0"/>
-    <w:lsdException w:name="Colorful List Accent 3" w:semiHidden="0" w:uiPriority="72" w:unhideWhenUsed="0"/>
-    <w:lsdException w:name="Colorful Grid Accent 3" w:semiHidden="0" w:uiPriority="73" w:unhideWhenUsed="0"/>
-    <w:lsdException w:name="Light Shading Accent 4" w:semiHidden="0" w:uiPriority="60" w:unhideWhenUsed="0"/>
-    <w:lsdException w:name="Light List Accent 4" w:semiHidden="0" w:uiPriority="61" w:unhideWhenUsed="0"/>
-    <w:lsdException w:name="Light Grid Accent 4" w:semiHidden="0" w:uiPriority="62" w:unhideWhenUsed="0"/>
-    <w:lsdException w:name="Medium Shading 1 Accent 4" w:semiHidden="0" w:uiPriority="63" w:unhideWhenUsed="0"/>
-    <w:lsdException w:name="Medium Shading 2 Accent 4" w:semiHidden="0" w:uiPriority="64" w:unhideWhenUsed="0"/>
-    <w:lsdException w:name="Medium List 1 Accent 4" w:semiHidden="0" w:uiPriority="65" w:unhideWhenUsed="0"/>
-    <w:lsdException w:name="Medium List 2 Accent 4" w:semiHidden="0" w:uiPriority="66" w:unhideWhenUsed="0"/>
-    <w:lsdException w:name="Medium Grid 1 Accent 4" w:semiHidden="0" w:uiPriority="67" w:unhideWhenUsed="0"/>
-    <w:lsdException w:name="Medium Grid 2 Accent 4" w:semiHidden="0" w:uiPriority="68" w:unhideWhenUsed="0"/>
-    <w:lsdException w:name="Medium Grid 3 Accent 4" w:semiHidden="0" w:uiPriority="69" w:unhideWhenUsed="0"/>
-    <w:lsdException w:name="Dark List Accent 4" w:semiHidden="0" w:uiPriority="70" w:unhideWhenUsed="0"/>
-    <w:lsdException w:name="Colorful Shading Accent 4" w:semiHidden="0" w:uiPriority="71" w:unhideWhenUsed="0"/>
-    <w:lsdException w:name="Colorful List Accent 4" w:semiHidden="0" w:uiPriority="72" w:unhideWhenUsed="0"/>
-    <w:lsdException w:name="Colorful Grid Accent 4" w:semiHidden="0" w:uiPriority="73" w:unhideWhenUsed="0"/>
-    <w:lsdException w:name="Light Shading Accent 5" w:semiHidden="0" w:uiPriority="60" w:unhideWhenUsed="0"/>
-    <w:lsdException w:name="Light List Accent 5" w:semiHidden="0" w:uiPriority="61" w:unhideWhenUsed="0"/>
-    <w:lsdException w:name="Light Grid Accent 5" w:semiHidden="0" w:uiPriority="62" w:unhideWhenUsed="0"/>
-    <w:lsdException w:name="Medium Shading 1 Accent 5" w:semiHidden="0" w:uiPriority="63" w:unhideWhenUsed="0"/>
-    <w:lsdException w:name="Medium Shading 2 Accent 5" w:semiHidden="0" w:uiPriority="64" w:unhideWhenUsed="0"/>
-    <w:lsdException w:name="Medium List 1 Accent 5" w:semiHidden="0" w:uiPriority="65" w:unhideWhenUsed="0"/>
-    <w:lsdException w:name="Medium List 2 Accent 5" w:semiHidden="0" w:uiPriority="66" w:unhideWhenUsed="0"/>
-    <w:lsdException w:name="Medium Grid 1 Accent 5" w:semiHidden="0" w:uiPriority="67" w:unhideWhenUsed="0"/>
-    <w:lsdException w:name="Medium Grid 2 Accent 5" w:semiHidden="0" w:uiPriority="68" w:unhideWhenUsed="0"/>
-    <w:lsdException w:name="Medium Grid 3 Accent 5" w:semiHidden="0" w:uiPriority="69" w:unhideWhenUsed="0"/>
-    <w:lsdException w:name="Dark List Accent 5" w:semiHidden="0" w:uiPriority="70" w:unhideWhenUsed="0"/>
-    <w:lsdException w:name="Colorful Shading Accent 5" w:semiHidden="0" w:uiPriority="71" w:unhideWhenUsed="0"/>
-    <w:lsdException w:name="Colorful List Accent 5" w:semiHidden="0" w:uiPriority="72" w:unhideWhenUsed="0"/>
-    <w:lsdException w:name="Colorful Grid Accent 5" w:semiHidden="0" w:uiPriority="73" w:unhideWhenUsed="0"/>
-    <w:lsdException w:name="Light Shading Accent 6" w:semiHidden="0" w:uiPriority="60" w:unhideWhenUsed="0"/>
-    <w:lsdException w:name="Light List Accent 6" w:semiHidden="0" w:uiPriority="61" w:unhideWhenUsed="0"/>
-    <w:lsdException w:name="Light Grid Accent 6" w:semiHidden="0" w:uiPriority="62" w:unhideWhenUsed="0"/>
-    <w:lsdException w:name="Medium Shading 1 Accent 6" w:semiHidden="0" w:uiPriority="63" w:unhideWhenUsed="0"/>
-    <w:lsdException w:name="Medium Shading 2 Accent 6" w:semiHidden="0" w:uiPriority="64" w:unhideWhenUsed="0"/>
-    <w:lsdException w:name="Medium List 1 Accent 6" w:semiHidden="0" w:uiPriority="65" w:unhideWhenUsed="0"/>
-    <w:lsdException w:name="Medium List 2 Accent 6" w:semiHidden="0" w:uiPriority="66" w:unhideWhenUsed="0"/>
-    <w:lsdException w:name="Medium Grid 1 Accent 6" w:semiHidden="0" w:uiPriority="67" w:unhideWhenUsed="0"/>
-    <w:lsdException w:name="Medium Grid 2 Accent 6" w:semiHidden="0" w:uiPriority="68" w:unhideWhenUsed="0"/>
-    <w:lsdException w:name="Medium Grid 3 Accent 6" w:semiHidden="0" w:uiPriority="69" w:unhideWhenUsed="0"/>
-    <w:lsdException w:name="Dark List Accent 6" w:semiHidden="0" w:uiPriority="70" w:unhideWhenUsed="0"/>
-    <w:lsdException w:name="Colorful Shading Accent 6" w:semiHidden="0" w:uiPriority="71" w:unhideWhenUsed="0"/>
-    <w:lsdException w:name="Colorful List Accent 6" w:semiHidden="0" w:uiPriority="72" w:unhideWhenUsed="0"/>
-    <w:lsdException w:name="Colorful Grid Accent 6" w:semiHidden="0" w:uiPriority="73" w:unhideWhenUsed="0"/>
-    <w:lsdException w:name="Subtle Emphasis" w:semiHidden="0" w:uiPriority="19" w:unhideWhenUsed="0" w:qFormat="1"/>
-    <w:lsdException w:name="Intense Emphasis" w:semiHidden="0" w:uiPriority="21" w:unhideWhenUsed="0" w:qFormat="1"/>
-    <w:lsdException w:name="Subtle Reference" w:semiHidden="0" w:uiPriority="31" w:unhideWhenUsed="0" w:qFormat="1"/>
-    <w:lsdException w:name="Intense Reference" w:semiHidden="0" w:uiPriority="32" w:unhideWhenUsed="0" w:qFormat="1"/>
-    <w:lsdException w:name="Book Title" w:semiHidden="0" w:uiPriority="33" w:unhideWhenUsed="0" w:qFormat="1"/>
-    <w:lsdException w:name="Bibliography" w:uiPriority="37"/>
-    <w:lsdException w:name="TOC Heading" w:uiPriority="39" w:qFormat="1"/>
+  <w:latentStyles w:defLockedState="0" w:defUIPriority="99" w:defSemiHidden="0" w:defUnhideWhenUsed="0" w:defQFormat="0" w:count="371">
+    <w:lsdException w:name="Normal" w:uiPriority="0" w:qFormat="1"/>
+    <w:lsdException w:name="heading 1" w:uiPriority="9" w:qFormat="1"/>
+    <w:lsdException w:name="heading 2" w:semiHidden="1" w:uiPriority="9" w:unhideWhenUsed="1" w:qFormat="1"/>
+    <w:lsdException w:name="heading 3" w:semiHidden="1" w:uiPriority="9" w:unhideWhenUsed="1" w:qFormat="1"/>
+    <w:lsdException w:name="heading 4" w:semiHidden="1" w:uiPriority="9" w:unhideWhenUsed="1" w:qFormat="1"/>
+    <w:lsdException w:name="heading 5" w:semiHidden="1" w:uiPriority="9" w:unhideWhenUsed="1" w:qFormat="1"/>
+    <w:lsdException w:name="heading 6" w:semiHidden="1" w:uiPriority="9" w:unhideWhenUsed="1" w:qFormat="1"/>
+    <w:lsdException w:name="heading 7" w:semiHidden="1" w:uiPriority="9" w:unhideWhenUsed="1" w:qFormat="1"/>
+    <w:lsdException w:name="heading 8" w:semiHidden="1" w:uiPriority="9" w:unhideWhenUsed="1" w:qFormat="1"/>
+    <w:lsdException w:name="heading 9" w:semiHidden="1" w:uiPriority="9" w:unhideWhenUsed="1" w:qFormat="1"/>
+    <w:lsdException w:name="index 1" w:semiHidden="1" w:unhideWhenUsed="1"/>
+    <w:lsdException w:name="index 2" w:semiHidden="1" w:unhideWhenUsed="1"/>
+    <w:lsdException w:name="index 3" w:semiHidden="1" w:unhideWhenUsed="1"/>
+    <w:lsdException w:name="index 4" w:semiHidden="1" w:unhideWhenUsed="1"/>
+    <w:lsdException w:name="index 5" w:semiHidden="1" w:unhideWhenUsed="1"/>
+    <w:lsdException w:name="index 6" w:semiHidden="1" w:unhideWhenUsed="1"/>
+    <w:lsdException w:name="index 7" w:semiHidden="1" w:unhideWhenUsed="1"/>
+    <w:lsdException w:name="index 8" w:semiHidden="1" w:unhideWhenUsed="1"/>
+    <w:lsdException w:name="index 9" w:semiHidden="1" w:unhideWhenUsed="1"/>
+    <w:lsdException w:name="toc 1" w:semiHidden="1" w:uiPriority="39" w:unhideWhenUsed="1"/>
+    <w:lsdException w:name="toc 2" w:semiHidden="1" w:uiPriority="39" w:unhideWhenUsed="1"/>
+    <w:lsdException w:name="toc 3" w:semiHidden="1" w:uiPriority="39" w:unhideWhenUsed="1"/>
+    <w:lsdException w:name="toc 4" w:semiHidden="1" w:uiPriority="39" w:unhideWhenUsed="1"/>
+    <w:lsdException w:name="toc 5" w:semiHidden="1" w:uiPriority="39" w:unhideWhenUsed="1"/>
+    <w:lsdException w:name="toc 6" w:semiHidden="1" w:uiPriority="39" w:unhideWhenUsed="1"/>
+    <w:lsdException w:name="toc 7" w:semiHidden="1" w:uiPriority="39" w:unhideWhenUsed="1"/>
+    <w:lsdException w:name="toc 8" w:semiHidden="1" w:uiPriority="39" w:unhideWhenUsed="1"/>
+    <w:lsdException w:name="toc 9" w:semiHidden="1" w:uiPriority="39" w:unhideWhenUsed="1"/>
+    <w:lsdException w:name="Normal Indent" w:semiHidden="1" w:unhideWhenUsed="1"/>
+    <w:lsdException w:name="footnote text" w:semiHidden="1" w:unhideWhenUsed="1"/>
+    <w:lsdException w:name="annotation text" w:semiHidden="1" w:unhideWhenUsed="1"/>
+    <w:lsdException w:name="header" w:semiHidden="1" w:unhideWhenUsed="1"/>
+    <w:lsdException w:name="footer" w:semiHidden="1" w:unhideWhenUsed="1"/>
+    <w:lsdException w:name="index heading" w:semiHidden="1" w:unhideWhenUsed="1"/>
+    <w:lsdException w:name="caption" w:semiHidden="1" w:uiPriority="35" w:unhideWhenUsed="1" w:qFormat="1"/>
+    <w:lsdException w:name="table of figures" w:semiHidden="1" w:unhideWhenUsed="1"/>
+    <w:lsdException w:name="envelope address" w:semiHidden="1" w:unhideWhenUsed="1"/>
+    <w:lsdException w:name="envelope return" w:semiHidden="1" w:unhideWhenUsed="1"/>
+    <w:lsdException w:name="footnote reference" w:semiHidden="1" w:unhideWhenUsed="1"/>
+    <w:lsdException w:name="annotation reference" w:semiHidden="1" w:unhideWhenUsed="1"/>
+    <w:lsdException w:name="line number" w:semiHidden="1" w:unhideWhenUsed="1"/>
+    <w:lsdException w:name="page number" w:semiHidden="1" w:unhideWhenUsed="1"/>
+    <w:lsdException w:name="endnote reference" w:semiHidden="1" w:unhideWhenUsed="1"/>
+    <w:lsdException w:name="endnote text" w:semiHidden="1" w:unhideWhenUsed="1"/>
+    <w:lsdException w:name="table of authorities" w:semiHidden="1" w:unhideWhenUsed="1"/>
+    <w:lsdException w:name="macro" w:semiHidden="1" w:unhideWhenUsed="1"/>
+    <w:lsdException w:name="toa heading" w:semiHidden="1" w:unhideWhenUsed="1"/>
+    <w:lsdException w:name="List" w:semiHidden="1" w:unhideWhenUsed="1"/>
+    <w:lsdException w:name="List Bullet" w:semiHidden="1" w:unhideWhenUsed="1"/>
+    <w:lsdException w:name="List Number" w:semiHidden="1" w:unhideWhenUsed="1"/>
+    <w:lsdException w:name="List 2" w:semiHidden="1" w:unhideWhenUsed="1"/>
+    <w:lsdException w:name="List 3" w:semiHidden="1" w:unhideWhenUsed="1"/>
+    <w:lsdException w:name="List 4" w:semiHidden="1" w:unhideWhenUsed="1"/>
+    <w:lsdException w:name="List 5" w:semiHidden="1" w:unhideWhenUsed="1"/>
+    <w:lsdException w:name="List Bullet 2" w:semiHidden="1" w:unhideWhenUsed="1"/>
+    <w:lsdException w:name="List Bullet 3" w:semiHidden="1" w:unhideWhenUsed="1"/>
+    <w:lsdException w:name="List Bullet 4" w:semiHidden="1" w:unhideWhenUsed="1"/>
+    <w:lsdException w:name="List Bullet 5" w:semiHidden="1" w:unhideWhenUsed="1"/>
+    <w:lsdException w:name="List Number 2" w:semiHidden="1" w:unhideWhenUsed="1"/>
+    <w:lsdException w:name="List Number 3" w:semiHidden="1" w:unhideWhenUsed="1"/>
+    <w:lsdException w:name="List Number 4" w:semiHidden="1" w:unhideWhenUsed="1"/>
+    <w:lsdException w:name="List Number 5" w:semiHidden="1" w:unhideWhenUsed="1"/>
+    <w:lsdException w:name="Title" w:uiPriority="10" w:qFormat="1"/>
+    <w:lsdException w:name="Closing" w:semiHidden="1" w:unhideWhenUsed="1"/>
+    <w:lsdException w:name="Signature" w:semiHidden="1" w:unhideWhenUsed="1"/>
+    <w:lsdException w:name="Default Paragraph Font" w:semiHidden="1" w:uiPriority="1" w:unhideWhenUsed="1"/>
+    <w:lsdException w:name="Body Text" w:semiHidden="1" w:unhideWhenUsed="1"/>
+    <w:lsdException w:name="Body Text Indent" w:semiHidden="1" w:unhideWhenUsed="1"/>
+    <w:lsdException w:name="List Continue" w:semiHidden="1" w:unhideWhenUsed="1"/>
+    <w:lsdException w:name="List Continue 2" w:semiHidden="1" w:unhideWhenUsed="1"/>
+    <w:lsdException w:name="List Continue 3" w:semiHidden="1" w:unhideWhenUsed="1"/>
+    <w:lsdException w:name="List Continue 4" w:semiHidden="1" w:unhideWhenUsed="1"/>
+    <w:lsdException w:name="List Continue 5" w:semiHidden="1" w:unhideWhenUsed="1"/>
+    <w:lsdException w:name="Message Header" w:semiHidden="1" w:unhideWhenUsed="1"/>
+    <w:lsdException w:name="Subtitle" w:uiPriority="11" w:qFormat="1"/>
+    <w:lsdException w:name="Salutation" w:semiHidden="1" w:unhideWhenUsed="1"/>
+    <w:lsdException w:name="Date" w:semiHidden="1" w:unhideWhenUsed="1"/>
+    <w:lsdException w:name="Body Text First Indent" w:semiHidden="1" w:unhideWhenUsed="1"/>
+    <w:lsdException w:name="Body Text First Indent 2" w:semiHidden="1" w:unhideWhenUsed="1"/>
+    <w:lsdException w:name="Note Heading" w:semiHidden="1" w:unhideWhenUsed="1"/>
+    <w:lsdException w:name="Body Text 2" w:semiHidden="1" w:unhideWhenUsed="1"/>
+    <w:lsdException w:name="Body Text 3" w:semiHidden="1" w:unhideWhenUsed="1"/>
+    <w:lsdException w:name="Body Text Indent 2" w:semiHidden="1" w:unhideWhenUsed="1"/>
+    <w:lsdException w:name="Body Text Indent 3" w:semiHidden="1" w:unhideWhenUsed="1"/>
+    <w:lsdException w:name="Block Text" w:semiHidden="1" w:unhideWhenUsed="1"/>
+    <w:lsdException w:name="Hyperlink" w:semiHidden="1" w:unhideWhenUsed="1"/>
+    <w:lsdException w:name="FollowedHyperlink" w:semiHidden="1" w:unhideWhenUsed="1"/>
+    <w:lsdException w:name="Strong" w:uiPriority="22" w:qFormat="1"/>
+    <w:lsdException w:name="Emphasis" w:uiPriority="20" w:qFormat="1"/>
+    <w:lsdException w:name="Document Map" w:semiHidden="1" w:unhideWhenUsed="1"/>
+    <w:lsdException w:name="Plain Text" w:semiHidden="1" w:unhideWhenUsed="1"/>
+    <w:lsdException w:name="E-mail Signature" w:semiHidden="1" w:unhideWhenUsed="1"/>
+    <w:lsdException w:name="HTML Top of Form" w:semiHidden="1" w:unhideWhenUsed="1"/>
+    <w:lsdException w:name="HTML Bottom of Form" w:semiHidden="1" w:unhideWhenUsed="1"/>
+    <w:lsdException w:name="Normal (Web)" w:semiHidden="1" w:unhideWhenUsed="1"/>
+    <w:lsdException w:name="HTML Acronym" w:semiHidden="1" w:unhideWhenUsed="1"/>
+    <w:lsdException w:name="HTML Address" w:semiHidden="1" w:unhideWhenUsed="1"/>
+    <w:lsdException w:name="HTML Cite" w:semiHidden="1" w:unhideWhenUsed="1"/>
+    <w:lsdException w:name="HTML Code" w:semiHidden="1" w:unhideWhenUsed="1"/>
+    <w:lsdException w:name="HTML Definition" w:semiHidden="1" w:unhideWhenUsed="1"/>
+    <w:lsdException w:name="HTML Keyboard" w:semiHidden="1" w:unhideWhenUsed="1"/>
+    <w:lsdException w:name="HTML Preformatted" w:semiHidden="1" w:unhideWhenUsed="1"/>
+    <w:lsdException w:name="HTML Sample" w:semiHidden="1" w:unhideWhenUsed="1"/>
+    <w:lsdException w:name="HTML Typewriter" w:semiHidden="1" w:unhideWhenUsed="1"/>
+    <w:lsdException w:name="HTML Variable" w:semiHidden="1" w:unhideWhenUsed="1"/>
+    <w:lsdException w:name="Normal Table" w:semiHidden="1" w:unhideWhenUsed="1"/>
+    <w:lsdException w:name="annotation subject" w:semiHidden="1" w:unhideWhenUsed="1"/>
+    <w:lsdException w:name="No List" w:semiHidden="1" w:unhideWhenUsed="1"/>
+    <w:lsdException w:name="Outline List 1" w:semiHidden="1" w:unhideWhenUsed="1"/>
+    <w:lsdException w:name="Outline List 2" w:semiHidden="1" w:unhideWhenUsed="1"/>
+    <w:lsdException w:name="Outline List 3" w:semiHidden="1" w:unhideWhenUsed="1"/>
+    <w:lsdException w:name="Table Simple 1" w:semiHidden="1" w:unhideWhenUsed="1"/>
+    <w:lsdException w:name="Table Simple 2" w:semiHidden="1" w:unhideWhenUsed="1"/>
+    <w:lsdException w:name="Table Simple 3" w:semiHidden="1" w:unhideWhenUsed="1"/>
+    <w:lsdException w:name="Table Classic 1" w:semiHidden="1" w:unhideWhenUsed="1"/>
+    <w:lsdException w:name="Table Classic 2" w:semiHidden="1" w:unhideWhenUsed="1"/>
+    <w:lsdException w:name="Table Classic 3" w:semiHidden="1" w:unhideWhenUsed="1"/>
+    <w:lsdException w:name="Table Classic 4" w:semiHidden="1" w:unhideWhenUsed="1"/>
+    <w:lsdException w:name="Table Colorful 1" w:semiHidden="1" w:unhideWhenUsed="1"/>
+    <w:lsdException w:name="Table Colorful 2" w:semiHidden="1" w:unhideWhenUsed="1"/>
+    <w:lsdException w:name="Table Colorful 3" w:semiHidden="1" w:unhideWhenUsed="1"/>
+    <w:lsdException w:name="Table Columns 1" w:semiHidden="1" w:unhideWhenUsed="1"/>
+    <w:lsdException w:name="Table Columns 2" w:semiHidden="1" w:unhideWhenUsed="1"/>
+    <w:lsdException w:name="Table Columns 3" w:semiHidden="1" w:unhideWhenUsed="1"/>
+    <w:lsdException w:name="Table Columns 4" w:semiHidden="1" w:unhideWhenUsed="1"/>
+    <w:lsdException w:name="Table Columns 5" w:semiHidden="1" w:unhideWhenUsed="1"/>
+    <w:lsdException w:name="Table Grid 1" w:semiHidden="1" w:unhideWhenUsed="1"/>
+    <w:lsdException w:name="Table Grid 2" w:semiHidden="1" w:unhideWhenUsed="1"/>
+    <w:lsdException w:name="Table Grid 3" w:semiHidden="1" w:unhideWhenUsed="1"/>
+    <w:lsdException w:name="Table Grid 4" w:semiHidden="1" w:unhideWhenUsed="1"/>
+    <w:lsdException w:name="Table Grid 5" w:semiHidden="1" w:unhideWhenUsed="1"/>
+    <w:lsdException w:name="Table Grid 6" w:semiHidden="1" w:unhideWhenUsed="1"/>
+    <w:lsdException w:name="Table Grid 7" w:semiHidden="1" w:unhideWhenUsed="1"/>
+    <w:lsdException w:name="Table Grid 8" w:semiHidden="1" w:unhideWhenUsed="1"/>
+    <w:lsdException w:name="Table List 1" w:semiHidden="1" w:unhideWhenUsed="1"/>
+    <w:lsdException w:name="Table List 2" w:semiHidden="1" w:unhideWhenUsed="1"/>
+    <w:lsdException w:name="Table List 3" w:semiHidden="1" w:unhideWhenUsed="1"/>
+    <w:lsdException w:name="Table List 4" w:semiHidden="1" w:unhideWhenUsed="1"/>
+    <w:lsdException w:name="Table List 5" w:semiHidden="1" w:unhideWhenUsed="1"/>
+    <w:lsdException w:name="Table List 6" w:semiHidden="1" w:unhideWhenUsed="1"/>
+    <w:lsdException w:name="Table List 7" w:semiHidden="1" w:unhideWhenUsed="1"/>
+    <w:lsdException w:name="Table List 8" w:semiHidden="1" w:unhideWhenUsed="1"/>
+    <w:lsdException w:name="Table 3D effects 1" w:semiHidden="1" w:unhideWhenUsed="1"/>
+    <w:lsdException w:name="Table 3D effects 2" w:semiHidden="1" w:unhideWhenUsed="1"/>
+    <w:lsdException w:name="Table 3D effects 3" w:semiHidden="1" w:unhideWhenUsed="1"/>
+    <w:lsdException w:name="Table Contemporary" w:semiHidden="1" w:unhideWhenUsed="1"/>
+    <w:lsdException w:name="Table Elegant" w:semiHidden="1" w:unhideWhenUsed="1"/>
+    <w:lsdException w:name="Table Professional" w:semiHidden="1" w:unhideWhenUsed="1"/>
+    <w:lsdException w:name="Table Subtle 1" w:semiHidden="1" w:unhideWhenUsed="1"/>
+    <w:lsdException w:name="Table Subtle 2" w:semiHidden="1" w:unhideWhenUsed="1"/>
+    <w:lsdException w:name="Table Web 1" w:semiHidden="1" w:unhideWhenUsed="1"/>
+    <w:lsdException w:name="Table Web 2" w:semiHidden="1" w:unhideWhenUsed="1"/>
+    <w:lsdException w:name="Table Web 3" w:semiHidden="1" w:unhideWhenUsed="1"/>
+    <w:lsdException w:name="Balloon Text" w:semiHidden="1" w:unhideWhenUsed="1"/>
+    <w:lsdException w:name="Table Grid" w:uiPriority="39"/>
+    <w:lsdException w:name="Table Theme" w:semiHidden="1" w:unhideWhenUsed="1"/>
+    <w:lsdException w:name="Placeholder Text" w:semiHidden="1"/>
+    <w:lsdException w:name="No Spacing" w:uiPriority="1" w:qFormat="1"/>
+    <w:lsdException w:name="Light Shading" w:uiPriority="60"/>
+    <w:lsdException w:name="Light List" w:uiPriority="61"/>
+    <w:lsdException w:name="Light Grid" w:uiPriority="62"/>
+    <w:lsdException w:name="Medium Shading 1" w:uiPriority="63"/>
+    <w:lsdException w:name="Medium Shading 2" w:uiPriority="64"/>
+    <w:lsdException w:name="Medium List 1" w:uiPriority="65"/>
+    <w:lsdException w:name="Medium List 2" w:uiPriority="66"/>
+    <w:lsdException w:name="Medium Grid 1" w:uiPriority="67"/>
+    <w:lsdException w:name="Medium Grid 2" w:uiPriority="68"/>
+    <w:lsdException w:name="Medium Grid 3" w:uiPriority="69"/>
+    <w:lsdException w:name="Dark List" w:uiPriority="70"/>
+    <w:lsdException w:name="Colorful Shading" w:uiPriority="71"/>
+    <w:lsdException w:name="Colorful List" w:uiPriority="72"/>
+    <w:lsdException w:name="Colorful Grid" w:uiPriority="73"/>
+    <w:lsdException w:name="Light Shading Accent 1" w:uiPriority="60"/>
+    <w:lsdException w:name="Light List Accent 1" w:uiPriority="61"/>
+    <w:lsdException w:name="Light Grid Accent 1" w:uiPriority="62"/>
+    <w:lsdException w:name="Medium Shading 1 Accent 1" w:uiPriority="63"/>
+    <w:lsdException w:name="Medium Shading 2 Accent 1" w:uiPriority="64"/>
+    <w:lsdException w:name="Medium List 1 Accent 1" w:uiPriority="65"/>
+    <w:lsdException w:name="Revision" w:semiHidden="1"/>
+    <w:lsdException w:name="List Paragraph" w:uiPriority="34" w:qFormat="1"/>
+    <w:lsdException w:name="Quote" w:uiPriority="29" w:qFormat="1"/>
+    <w:lsdException w:name="Intense Quote" w:uiPriority="30" w:qFormat="1"/>
+    <w:lsdException w:name="Medium List 2 Accent 1" w:uiPriority="66"/>
+    <w:lsdException w:name="Medium Grid 1 Accent 1" w:uiPriority="67"/>
+    <w:lsdException w:name="Medium Grid 2 Accent 1" w:uiPriority="68"/>
+    <w:lsdException w:name="Medium Grid 3 Accent 1" w:uiPriority="69"/>
+    <w:lsdException w:name="Dark List Accent 1" w:uiPriority="70"/>
+    <w:lsdException w:name="Colorful Shading Accent 1" w:uiPriority="71"/>
+    <w:lsdException w:name="Colorful List Accent 1" w:uiPriority="72"/>
+    <w:lsdException w:name="Colorful Grid Accent 1" w:uiPriority="73"/>
+    <w:lsdException w:name="Light Shading Accent 2" w:uiPriority="60"/>
+    <w:lsdException w:name="Light List Accent 2" w:uiPriority="61"/>
+    <w:lsdException w:name="Light Grid Accent 2" w:uiPriority="62"/>
+    <w:lsdException w:name="Medium Shading 1 Accent 2" w:uiPriority="63"/>
+    <w:lsdException w:name="Medium Shading 2 Accent 2" w:uiPriority="64"/>
+    <w:lsdException w:name="Medium List 1 Accent 2" w:uiPriority="65"/>
+    <w:lsdException w:name="Medium List 2 Accent 2" w:uiPriority="66"/>
+    <w:lsdException w:name="Medium Grid 1 Accent 2" w:uiPriority="67"/>
+    <w:lsdException w:name="Medium Grid 2 Accent 2" w:uiPriority="68"/>
+    <w:lsdException w:name="Medium Grid 3 Accent 2" w:uiPriority="69"/>
+    <w:lsdException w:name="Dark List Accent 2" w:uiPriority="70"/>
+    <w:lsdException w:name="Colorful Shading Accent 2" w:uiPriority="71"/>
+    <w:lsdException w:name="Colorful List Accent 2" w:uiPriority="72"/>
+    <w:lsdException w:name="Colorful Grid Accent 2" w:uiPriority="73"/>
+    <w:lsdException w:name="Light Shading Accent 3" w:uiPriority="60"/>
+    <w:lsdException w:name="Light List Accent 3" w:uiPriority="61"/>
+    <w:lsdException w:name="Light Grid Accent 3" w:uiPriority="62"/>
+    <w:lsdException w:name="Medium Shading 1 Accent 3" w:uiPriority="63"/>
+    <w:lsdException w:name="Medium Shading 2 Accent 3" w:uiPriority="64"/>
+    <w:lsdException w:name="Medium List 1 Accent 3" w:uiPriority="65"/>
+    <w:lsdException w:name="Medium List 2 Accent 3" w:uiPriority="66"/>
+    <w:lsdException w:name="Medium Grid 1 Accent 3" w:uiPriority="67"/>
+    <w:lsdException w:name="Medium Grid 2 Accent 3" w:uiPriority="68"/>
+    <w:lsdException w:name="Medium Grid 3 Accent 3" w:uiPriority="69"/>
+    <w:lsdException w:name="Dark List Accent 3" w:uiPriority="70"/>
+    <w:lsdException w:name="Colorful Shading Accent 3" w:uiPriority="71"/>
+    <w:lsdException w:name="Colorful List Accent 3" w:uiPriority="72"/>
+    <w:lsdException w:name="Colorful Grid Accent 3" w:uiPriority="73"/>
+    <w:lsdException w:name="Light Shading Accent 4" w:uiPriority="60"/>
+    <w:lsdException w:name="Light List Accent 4" w:uiPriority="61"/>
+    <w:lsdException w:name="Light Grid Accent 4" w:uiPriority="62"/>
+    <w:lsdException w:name="Medium Shading 1 Accent 4" w:uiPriority="63"/>
+    <w:lsdException w:name="Medium Shading 2 Accent 4" w:uiPriority="64"/>
+    <w:lsdException w:name="Medium List 1 Accent 4" w:uiPriority="65"/>
+    <w:lsdException w:name="Medium List 2 Accent 4" w:uiPriority="66"/>
+    <w:lsdException w:name="Medium Grid 1 Accent 4" w:uiPriority="67"/>
+    <w:lsdException w:name="Medium Grid 2 Accent 4" w:uiPriority="68"/>
+    <w:lsdException w:name="Medium Grid 3 Accent 4" w:uiPriority="69"/>
+    <w:lsdException w:name="Dark List Accent 4" w:uiPriority="70"/>
+    <w:lsdException w:name="Colorful Shading Accent 4" w:uiPriority="71"/>
+    <w:lsdException w:name="Colorful List Accent 4" w:uiPriority="72"/>
+    <w:lsdException w:name="Colorful Grid Accent 4" w:uiPriority="73"/>
+    <w:lsdException w:name="Light Shading Accent 5" w:uiPriority="60"/>
+    <w:lsdException w:name="Light List Accent 5" w:uiPriority="61"/>
+    <w:lsdException w:name="Light Grid Accent 5" w:uiPriority="62"/>
+    <w:lsdException w:name="Medium Shading 1 Accent 5" w:uiPriority="63"/>
+    <w:lsdException w:name="Medium Shading 2 Accent 5" w:uiPriority="64"/>
+    <w:lsdException w:name="Medium List 1 Accent 5" w:uiPriority="65"/>
+    <w:lsdException w:name="Medium List 2 Accent 5" w:uiPriority="66"/>
+    <w:lsdException w:name="Medium Grid 1 Accent 5" w:uiPriority="67"/>
+    <w:lsdException w:name="Medium Grid 2 Accent 5" w:uiPriority="68"/>
+    <w:lsdException w:name="Medium Grid 3 Accent 5" w:uiPriority="69"/>
+    <w:lsdException w:name="Dark List Accent 5" w:uiPriority="70"/>
+    <w:lsdException w:name="Colorful Shading Accent 5" w:uiPriority="71"/>
+    <w:lsdException w:name="Colorful List Accent 5" w:uiPriority="72"/>
+    <w:lsdException w:name="Colorful Grid Accent 5" w:uiPriority="73"/>
+    <w:lsdException w:name="Light Shading Accent 6" w:uiPriority="60"/>
+    <w:lsdException w:name="Light List Accent 6" w:uiPriority="61"/>
+    <w:lsdException w:name="Light Grid Accent 6" w:uiPriority="62"/>
+    <w:lsdException w:name="Medium Shading 1 Accent 6" w:uiPriority="63"/>
+    <w:lsdException w:name="Medium Shading 2 Accent 6" w:uiPriority="64"/>
+    <w:lsdException w:name="Medium List 1 Accent 6" w:uiPriority="65"/>
+    <w:lsdException w:name="Medium List 2 Accent 6" w:uiPriority="66"/>
+    <w:lsdException w:name="Medium Grid 1 Accent 6" w:uiPriority="67"/>
+    <w:lsdException w:name="Medium Grid 2 Accent 6" w:uiPriority="68"/>
+    <w:lsdException w:name="Medium Grid 3 Accent 6" w:uiPriority="69"/>
+    <w:lsdException w:name="Dark List Accent 6" w:uiPriority="70"/>
+    <w:lsdException w:name="Colorful Shading Accent 6" w:uiPriority="71"/>
+    <w:lsdException w:name="Colorful List Accent 6" w:uiPriority="72"/>
+    <w:lsdException w:name="Colorful Grid Accent 6" w:uiPriority="73"/>
+    <w:lsdException w:name="Subtle Emphasis" w:uiPriority="19" w:qFormat="1"/>
+    <w:lsdException w:name="Intense Emphasis" w:uiPriority="21" w:qFormat="1"/>
+    <w:lsdException w:name="Subtle Reference" w:uiPriority="31" w:qFormat="1"/>
+    <w:lsdException w:name="Intense Reference" w:uiPriority="32" w:qFormat="1"/>
+    <w:lsdException w:name="Book Title" w:uiPriority="33" w:qFormat="1"/>
+    <w:lsdException w:name="Bibliography" w:semiHidden="1" w:uiPriority="37" w:unhideWhenUsed="1"/>
+    <w:lsdException w:name="TOC Heading" w:semiHidden="1" w:uiPriority="39" w:unhideWhenUsed="1" w:qFormat="1"/>
+    <w:lsdException w:name="Plain Table 1" w:uiPriority="41"/>
+    <w:lsdException w:name="Plain Table 2" w:uiPriority="42"/>
+    <w:lsdException w:name="Plain Table 3" w:uiPriority="43"/>
+    <w:lsdException w:name="Plain Table 4" w:uiPriority="44"/>
+    <w:lsdException w:name="Plain Table 5" w:uiPriority="45"/>
+    <w:lsdException w:name="Grid Table Light" w:uiPriority="40"/>
+    <w:lsdException w:name="Grid Table 1 Light" w:uiPriority="46"/>
+    <w:lsdException w:name="Grid Table 2" w:uiPriority="47"/>
+    <w:lsdException w:name="Grid Table 3" w:uiPriority="48"/>
+    <w:lsdException w:name="Grid Table 4" w:uiPriority="49"/>
+    <w:lsdException w:name="Grid Table 5 Dark" w:uiPriority="50"/>
+    <w:lsdException w:name="Grid Table 6 Colorful" w:uiPriority="51"/>
+    <w:lsdException w:name="Grid Table 7 Colorful" w:uiPriority="52"/>
+    <w:lsdException w:name="Grid Table 1 Light Accent 1" w:uiPriority="46"/>
+    <w:lsdException w:name="Grid Table 2 Accent 1" w:uiPriority="47"/>
+    <w:lsdException w:name="Grid Table 3 Accent 1" w:uiPriority="48"/>
+    <w:lsdException w:name="Grid Table 4 Accent 1" w:uiPriority="49"/>
+    <w:lsdException w:name="Grid Table 5 Dark Accent 1" w:uiPriority="50"/>
+    <w:lsdException w:name="Grid Table 6 Colorful Accent 1" w:uiPriority="51"/>
+    <w:lsdException w:name="Grid Table 7 Colorful Accent 1" w:uiPriority="52"/>
+    <w:lsdException w:name="Grid Table 1 Light Accent 2" w:uiPriority="46"/>
+    <w:lsdException w:name="Grid Table 2 Accent 2" w:uiPriority="47"/>
+    <w:lsdException w:name="Grid Table 3 Accent 2" w:uiPriority="48"/>
+    <w:lsdException w:name="Grid Table 4 Accent 2" w:uiPriority="49"/>
+    <w:lsdException w:name="Grid Table 5 Dark Accent 2" w:uiPriority="50"/>
+    <w:lsdException w:name="Grid Table 6 Colorful Accent 2" w:uiPriority="51"/>
+    <w:lsdException w:name="Grid Table 7 Colorful Accent 2" w:uiPriority="52"/>
+    <w:lsdException w:name="Grid Table 1 Light Accent 3" w:uiPriority="46"/>
+    <w:lsdException w:name="Grid Table 2 Accent 3" w:uiPriority="47"/>
+    <w:lsdException w:name="Grid Table 3 Accent 3" w:uiPriority="48"/>
+    <w:lsdException w:name="Grid Table 4 Accent 3" w:uiPriority="49"/>
+    <w:lsdException w:name="Grid Table 5 Dark Accent 3" w:uiPriority="50"/>
+    <w:lsdException w:name="Grid Table 6 Colorful Accent 3" w:uiPriority="51"/>
+    <w:lsdException w:name="Grid Table 7 Colorful Accent 3" w:uiPriority="52"/>
+    <w:lsdException w:name="Grid Table 1 Light Accent 4" w:uiPriority="46"/>
+    <w:lsdException w:name="Grid Table 2 Accent 4" w:uiPriority="47"/>
+    <w:lsdException w:name="Grid Table 3 Accent 4" w:uiPriority="48"/>
+    <w:lsdException w:name="Grid Table 4 Accent 4" w:uiPriority="49"/>
+    <w:lsdException w:name="Grid Table 5 Dark Accent 4" w:uiPriority="50"/>
+    <w:lsdException w:name="Grid Table 6 Colorful Accent 4" w:uiPriority="51"/>
+    <w:lsdException w:name="Grid Table 7 Colorful Accent 4" w:uiPriority="52"/>
+    <w:lsdException w:name="Grid Table 1 Light Accent 5" w:uiPriority="46"/>
+    <w:lsdException w:name="Grid Table 2 Accent 5" w:uiPriority="47"/>
+    <w:lsdException w:name="Grid Table 3 Accent 5" w:uiPriority="48"/>
+    <w:lsdException w:name="Grid Table 4 Accent 5" w:uiPriority="49"/>
+    <w:lsdException w:name="Grid Table 5 Dark Accent 5" w:uiPriority="50"/>
+    <w:lsdException w:name="Grid Table 6 Colorful Accent 5" w:uiPriority="51"/>
+    <w:lsdException w:name="Grid Table 7 Colorful Accent 5" w:uiPriority="52"/>
+    <w:lsdException w:name="Grid Table 1 Light Accent 6" w:uiPriority="46"/>
+    <w:lsdException w:name="Grid Table 2 Accent 6" w:uiPriority="47"/>
+    <w:lsdException w:name="Grid Table 3 Accent 6" w:uiPriority="48"/>
+    <w:lsdException w:name="Grid Table 4 Accent 6" w:uiPriority="49"/>
+    <w:lsdException w:name="Grid Table 5 Dark Accent 6" w:uiPriority="50"/>
+    <w:lsdException w:name="Grid Table 6 Colorful Accent 6" w:uiPriority="51"/>
+    <w:lsdException w:name="Grid Table 7 Colorful Accent 6" w:uiPriority="52"/>
+    <w:lsdException w:name="List Table 1 Light" w:uiPriority="46"/>
+    <w:lsdException w:name="List Table 2" w:uiPriority="47"/>
+    <w:lsdException w:name="List Table 3" w:uiPriority="48"/>
+    <w:lsdException w:name="List Table 4" w:uiPriority="49"/>
+    <w:lsdException w:name="List Table 5 Dark" w:uiPriority="50"/>
+    <w:lsdException w:name="List Table 6 Colorful" w:uiPriority="51"/>
+    <w:lsdException w:name="List Table 7 Colorful" w:uiPriority="52"/>
+    <w:lsdException w:name="List Table 1 Light Accent 1" w:uiPriority="46"/>
+    <w:lsdException w:name="List Table 2 Accent 1" w:uiPriority="47"/>
+    <w:lsdException w:name="List Table 3 Accent 1" w:uiPriority="48"/>
+    <w:lsdException w:name="List Table 4 Accent 1" w:uiPriority="49"/>
+    <w:lsdException w:name="List Table 5 Dark Accent 1" w:uiPriority="50"/>
+    <w:lsdException w:name="List Table 6 Colorful Accent 1" w:uiPriority="51"/>
+    <w:lsdException w:name="List Table 7 Colorful Accent 1" w:uiPriority="52"/>
+    <w:lsdException w:name="List Table 1 Light Accent 2" w:uiPriority="46"/>
+    <w:lsdException w:name="List Table 2 Accent 2" w:uiPriority="47"/>
+    <w:lsdException w:name="List Table 3 Accent 2" w:uiPriority="48"/>
+    <w:lsdException w:name="List Table 4 Accent 2" w:uiPriority="49"/>
+    <w:lsdException w:name="List Table 5 Dark Accent 2" w:uiPriority="50"/>
+    <w:lsdException w:name="List Table 6 Colorful Accent 2" w:uiPriority="51"/>
+    <w:lsdException w:name="List Table 7 Colorful Accent 2" w:uiPriority="52"/>
+    <w:lsdException w:name="List Table 1 Light Accent 3" w:uiPriority="46"/>
+    <w:lsdException w:name="List Table 2 Accent 3" w:uiPriority="47"/>
+    <w:lsdException w:name="List Table 3 Accent 3" w:uiPriority="48"/>
+    <w:lsdException w:name="List Table 4 Accent 3" w:uiPriority="49"/>
+    <w:lsdException w:name="List Table 5 Dark Accent 3" w:uiPriority="50"/>
+    <w:lsdException w:name="List Table 6 Colorful Accent 3" w:uiPriority="51"/>
+    <w:lsdException w:name="List Table 7 Colorful Accent 3" w:uiPriority="52"/>
+    <w:lsdException w:name="List Table 1 Light Accent 4" w:uiPriority="46"/>
+    <w:lsdException w:name="List Table 2 Accent 4" w:uiPriority="47"/>
+    <w:lsdException w:name="List Table 3 Accent 4" w:uiPriority="48"/>
+    <w:lsdException w:name="List Table 4 Accent 4" w:uiPriority="49"/>
+    <w:lsdException w:name="List Table 5 Dark Accent 4" w:uiPriority="50"/>
+    <w:lsdException w:name="List Table 6 Colorful Accent 4" w:uiPriority="51"/>
+    <w:lsdException w:name="List Table 7 Colorful Accent 4" w:uiPriority="52"/>
+    <w:lsdException w:name="List Table 1 Light Accent 5" w:uiPriority="46"/>
+    <w:lsdException w:name="List Table 2 Accent 5" w:uiPriority="47"/>
+    <w:lsdException w:name="List Table 3 Accent 5" w:uiPriority="48"/>
+    <w:lsdException w:name="List Table 4 Accent 5" w:uiPriority="49"/>
+    <w:lsdException w:name="List Table 5 Dark Accent 5" w:uiPriority="50"/>
+    <w:lsdException w:name="List Table 6 Colorful Accent 5" w:uiPriority="51"/>
+    <w:lsdException w:name="List Table 7 Colorful Accent 5" w:uiPriority="52"/>
+    <w:lsdException w:name="List Table 1 Light Accent 6" w:uiPriority="46"/>
+    <w:lsdException w:name="List Table 2 Accent 6" w:uiPriority="47"/>
+    <w:lsdException w:name="List Table 3 Accent 6" w:uiPriority="48"/>
+    <w:lsdException w:name="List Table 4 Accent 6" w:uiPriority="49"/>
+    <w:lsdException w:name="List Table 5 Dark Accent 6" w:uiPriority="50"/>
+    <w:lsdException w:name="List Table 6 Colorful Accent 6" w:uiPriority="51"/>
+    <w:lsdException w:name="List Table 7 Colorful Accent 6" w:uiPriority="52"/>
   </w:latentStyles>
   <w:style w:type="paragraph" w:default="1" w:styleId="Normal">
     <w:name w:val="Normal"/>
@@ -1581,196 +1824,6 @@
         <w:insideV w:val="single" w:sz="4" w:space="0" w:color="000000" w:themeColor="text1"/>
       </w:tblBorders>
     </w:tblPr>
-  </w:style>
-</w:styles>
-</file>
-
-<file path=word/stylesWithEffects.xml><?xml version="1.0" encoding="utf-8"?>
-<w:styles xmlns:wpc="http://schemas.microsoft.com/office/word/2010/wordprocessingCanvas" xmlns:mc="http://schemas.openxmlformats.org/markup-compatibility/2006" xmlns:o="urn:schemas-microsoft-com:office:office" xmlns:r="http://schemas.openxmlformats.org/officeDocument/2006/relationships" xmlns:m="http://schemas.openxmlformats.org/officeDocument/2006/math" xmlns:v="urn:schemas-microsoft-com:vml" xmlns:wp14="http://schemas.microsoft.com/office/word/2010/wordprocessingDrawing" xmlns:wp="http://schemas.openxmlformats.org/drawingml/2006/wordprocessingDrawing" xmlns:w10="urn:schemas-microsoft-com:office:word" xmlns:w="http://schemas.openxmlformats.org/wordprocessingml/2006/main" xmlns:w14="http://schemas.microsoft.com/office/word/2010/wordml" xmlns:wpg="http://schemas.microsoft.com/office/word/2010/wordprocessingGroup" xmlns:wpi="http://schemas.microsoft.com/office/word/2010/wordprocessingInk" xmlns:wne="http://schemas.microsoft.com/office/word/2006/wordml" xmlns:wps="http://schemas.microsoft.com/office/word/2010/wordprocessingShape" mc:Ignorable="w14 wp14">
-  <w:docDefaults>
-    <w:rPrDefault>
-      <w:rPr>
-        <w:rFonts w:asciiTheme="minorHAnsi" w:eastAsiaTheme="minorEastAsia" w:hAnsiTheme="minorHAnsi" w:cstheme="minorBidi"/>
-        <w:sz w:val="22"/>
-        <w:szCs w:val="22"/>
-        <w:lang w:val="en-US" w:eastAsia="en-US" w:bidi="ar-SA"/>
-      </w:rPr>
-    </w:rPrDefault>
-    <w:pPrDefault>
-      <w:pPr>
-        <w:spacing w:after="200" w:line="276" w:lineRule="auto"/>
-      </w:pPr>
-    </w:pPrDefault>
-  </w:docDefaults>
-  <w:latentStyles w:defLockedState="0" w:defUIPriority="99" w:defSemiHidden="1" w:defUnhideWhenUsed="1" w:defQFormat="0" w:count="267">
-    <w:lsdException w:name="Normal" w:semiHidden="0" w:uiPriority="0" w:unhideWhenUsed="0" w:qFormat="1"/>
-    <w:lsdException w:name="heading 1" w:semiHidden="0" w:uiPriority="9" w:unhideWhenUsed="0" w:qFormat="1"/>
-    <w:lsdException w:name="heading 2" w:uiPriority="9" w:qFormat="1"/>
-    <w:lsdException w:name="heading 3" w:uiPriority="9" w:qFormat="1"/>
-    <w:lsdException w:name="heading 4" w:uiPriority="9" w:qFormat="1"/>
-    <w:lsdException w:name="heading 5" w:uiPriority="9" w:qFormat="1"/>
-    <w:lsdException w:name="heading 6" w:uiPriority="9" w:qFormat="1"/>
-    <w:lsdException w:name="heading 7" w:uiPriority="9" w:qFormat="1"/>
-    <w:lsdException w:name="heading 8" w:uiPriority="9" w:qFormat="1"/>
-    <w:lsdException w:name="heading 9" w:uiPriority="9" w:qFormat="1"/>
-    <w:lsdException w:name="toc 1" w:uiPriority="39"/>
-    <w:lsdException w:name="toc 2" w:uiPriority="39"/>
-    <w:lsdException w:name="toc 3" w:uiPriority="39"/>
-    <w:lsdException w:name="toc 4" w:uiPriority="39"/>
-    <w:lsdException w:name="toc 5" w:uiPriority="39"/>
-    <w:lsdException w:name="toc 6" w:uiPriority="39"/>
-    <w:lsdException w:name="toc 7" w:uiPriority="39"/>
-    <w:lsdException w:name="toc 8" w:uiPriority="39"/>
-    <w:lsdException w:name="toc 9" w:uiPriority="39"/>
-    <w:lsdException w:name="caption" w:uiPriority="35" w:qFormat="1"/>
-    <w:lsdException w:name="Title" w:semiHidden="0" w:uiPriority="10" w:unhideWhenUsed="0" w:qFormat="1"/>
-    <w:lsdException w:name="Default Paragraph Font" w:uiPriority="1"/>
-    <w:lsdException w:name="Subtitle" w:semiHidden="0" w:uiPriority="11" w:unhideWhenUsed="0" w:qFormat="1"/>
-    <w:lsdException w:name="Strong" w:semiHidden="0" w:uiPriority="22" w:unhideWhenUsed="0" w:qFormat="1"/>
-    <w:lsdException w:name="Emphasis" w:semiHidden="0" w:uiPriority="20" w:unhideWhenUsed="0" w:qFormat="1"/>
-    <w:lsdException w:name="Table Grid" w:semiHidden="0" w:uiPriority="59" w:unhideWhenUsed="0"/>
-    <w:lsdException w:name="Placeholder Text" w:unhideWhenUsed="0"/>
-    <w:lsdException w:name="No Spacing" w:semiHidden="0" w:uiPriority="1" w:unhideWhenUsed="0" w:qFormat="1"/>
-    <w:lsdException w:name="Light Shading" w:semiHidden="0" w:uiPriority="60" w:unhideWhenUsed="0"/>
-    <w:lsdException w:name="Light List" w:semiHidden="0" w:uiPriority="61" w:unhideWhenUsed="0"/>
-    <w:lsdException w:name="Light Grid" w:semiHidden="0" w:uiPriority="62" w:unhideWhenUsed="0"/>
-    <w:lsdException w:name="Medium Shading 1" w:semiHidden="0" w:uiPriority="63" w:unhideWhenUsed="0"/>
-    <w:lsdException w:name="Medium Shading 2" w:semiHidden="0" w:uiPriority="64" w:unhideWhenUsed="0"/>
-    <w:lsdException w:name="Medium List 1" w:semiHidden="0" w:uiPriority="65" w:unhideWhenUsed="0"/>
-    <w:lsdException w:name="Medium List 2" w:semiHidden="0" w:uiPriority="66" w:unhideWhenUsed="0"/>
-    <w:lsdException w:name="Medium Grid 1" w:semiHidden="0" w:uiPriority="67" w:unhideWhenUsed="0"/>
-    <w:lsdException w:name="Medium Grid 2" w:semiHidden="0" w:uiPriority="68" w:unhideWhenUsed="0"/>
-    <w:lsdException w:name="Medium Grid 3" w:semiHidden="0" w:uiPriority="69" w:unhideWhenUsed="0"/>
-    <w:lsdException w:name="Dark List" w:semiHidden="0" w:uiPriority="70" w:unhideWhenUsed="0"/>
-    <w:lsdException w:name="Colorful Shading" w:semiHidden="0" w:uiPriority="71" w:unhideWhenUsed="0"/>
-    <w:lsdException w:name="Colorful List" w:semiHidden="0" w:uiPriority="72" w:unhideWhenUsed="0"/>
-    <w:lsdException w:name="Colorful Grid" w:semiHidden="0" w:uiPriority="73" w:unhideWhenUsed="0"/>
-    <w:lsdException w:name="Light Shading Accent 1" w:semiHidden="0" w:uiPriority="60" w:unhideWhenUsed="0"/>
-    <w:lsdException w:name="Light List Accent 1" w:semiHidden="0" w:uiPriority="61" w:unhideWhenUsed="0"/>
-    <w:lsdException w:name="Light Grid Accent 1" w:semiHidden="0" w:uiPriority="62" w:unhideWhenUsed="0"/>
-    <w:lsdException w:name="Medium Shading 1 Accent 1" w:semiHidden="0" w:uiPriority="63" w:unhideWhenUsed="0"/>
-    <w:lsdException w:name="Medium Shading 2 Accent 1" w:semiHidden="0" w:uiPriority="64" w:unhideWhenUsed="0"/>
-    <w:lsdException w:name="Medium List 1 Accent 1" w:semiHidden="0" w:uiPriority="65" w:unhideWhenUsed="0"/>
-    <w:lsdException w:name="Revision" w:unhideWhenUsed="0"/>
-    <w:lsdException w:name="List Paragraph" w:semiHidden="0" w:uiPriority="34" w:unhideWhenUsed="0" w:qFormat="1"/>
-    <w:lsdException w:name="Quote" w:semiHidden="0" w:uiPriority="29" w:unhideWhenUsed="0" w:qFormat="1"/>
-    <w:lsdException w:name="Intense Quote" w:semiHidden="0" w:uiPriority="30" w:unhideWhenUsed="0" w:qFormat="1"/>
-    <w:lsdException w:name="Medium List 2 Accent 1" w:semiHidden="0" w:uiPriority="66" w:unhideWhenUsed="0"/>
-    <w:lsdException w:name="Medium Grid 1 Accent 1" w:semiHidden="0" w:uiPriority="67" w:unhideWhenUsed="0"/>
-    <w:lsdException w:name="Medium Grid 2 Accent 1" w:semiHidden="0" w:uiPriority="68" w:unhideWhenUsed="0"/>
-    <w:lsdException w:name="Medium Grid 3 Accent 1" w:semiHidden="0" w:uiPriority="69" w:unhideWhenUsed="0"/>
-    <w:lsdException w:name="Dark List Accent 1" w:semiHidden="0" w:uiPriority="70" w:unhideWhenUsed="0"/>
-    <w:lsdException w:name="Colorful Shading Accent 1" w:semiHidden="0" w:uiPriority="71" w:unhideWhenUsed="0"/>
-    <w:lsdException w:name="Colorful List Accent 1" w:semiHidden="0" w:uiPriority="72" w:unhideWhenUsed="0"/>
-    <w:lsdException w:name="Colorful Grid Accent 1" w:semiHidden="0" w:uiPriority="73" w:unhideWhenUsed="0"/>
-    <w:lsdException w:name="Light Shading Accent 2" w:semiHidden="0" w:uiPriority="60" w:unhideWhenUsed="0"/>
-    <w:lsdException w:name="Light List Accent 2" w:semiHidden="0" w:uiPriority="61" w:unhideWhenUsed="0"/>
-    <w:lsdException w:name="Light Grid Accent 2" w:semiHidden="0" w:uiPriority="62" w:unhideWhenUsed="0"/>
-    <w:lsdException w:name="Medium Shading 1 Accent 2" w:semiHidden="0" w:uiPriority="63" w:unhideWhenUsed="0"/>
-    <w:lsdException w:name="Medium Shading 2 Accent 2" w:semiHidden="0" w:uiPriority="64" w:unhideWhenUsed="0"/>
-    <w:lsdException w:name="Medium List 1 Accent 2" w:semiHidden="0" w:uiPriority="65" w:unhideWhenUsed="0"/>
-    <w:lsdException w:name="Medium List 2 Accent 2" w:semiHidden="0" w:uiPriority="66" w:unhideWhenUsed="0"/>
-    <w:lsdException w:name="Medium Grid 1 Accent 2" w:semiHidden="0" w:uiPriority="67" w:unhideWhenUsed="0"/>
-    <w:lsdException w:name="Medium Grid 2 Accent 2" w:semiHidden="0" w:uiPriority="68" w:unhideWhenUsed="0"/>
-    <w:lsdException w:name="Medium Grid 3 Accent 2" w:semiHidden="0" w:uiPriority="69" w:unhideWhenUsed="0"/>
-    <w:lsdException w:name="Dark List Accent 2" w:semiHidden="0" w:uiPriority="70" w:unhideWhenUsed="0"/>
-    <w:lsdException w:name="Colorful Shading Accent 2" w:semiHidden="0" w:uiPriority="71" w:unhideWhenUsed="0"/>
-    <w:lsdException w:name="Colorful List Accent 2" w:semiHidden="0" w:uiPriority="72" w:unhideWhenUsed="0"/>
-    <w:lsdException w:name="Colorful Grid Accent 2" w:semiHidden="0" w:uiPriority="73" w:unhideWhenUsed="0"/>
-    <w:lsdException w:name="Light Shading Accent 3" w:semiHidden="0" w:uiPriority="60" w:unhideWhenUsed="0"/>
-    <w:lsdException w:name="Light List Accent 3" w:semiHidden="0" w:uiPriority="61" w:unhideWhenUsed="0"/>
-    <w:lsdException w:name="Light Grid Accent 3" w:semiHidden="0" w:uiPriority="62" w:unhideWhenUsed="0"/>
-    <w:lsdException w:name="Medium Shading 1 Accent 3" w:semiHidden="0" w:uiPriority="63" w:unhideWhenUsed="0"/>
-    <w:lsdException w:name="Medium Shading 2 Accent 3" w:semiHidden="0" w:uiPriority="64" w:unhideWhenUsed="0"/>
-    <w:lsdException w:name="Medium List 1 Accent 3" w:semiHidden="0" w:uiPriority="65" w:unhideWhenUsed="0"/>
-    <w:lsdException w:name="Medium List 2 Accent 3" w:semiHidden="0" w:uiPriority="66" w:unhideWhenUsed="0"/>
-    <w:lsdException w:name="Medium Grid 1 Accent 3" w:semiHidden="0" w:uiPriority="67" w:unhideWhenUsed="0"/>
-    <w:lsdException w:name="Medium Grid 2 Accent 3" w:semiHidden="0" w:uiPriority="68" w:unhideWhenUsed="0"/>
-    <w:lsdException w:name="Medium Grid 3 Accent 3" w:semiHidden="0" w:uiPriority="69" w:unhideWhenUsed="0"/>
-    <w:lsdException w:name="Dark List Accent 3" w:semiHidden="0" w:uiPriority="70" w:unhideWhenUsed="0"/>
-    <w:lsdException w:name="Colorful Shading Accent 3" w:semiHidden="0" w:uiPriority="71" w:unhideWhenUsed="0"/>
-    <w:lsdException w:name="Colorful List Accent 3" w:semiHidden="0" w:uiPriority="72" w:unhideWhenUsed="0"/>
-    <w:lsdException w:name="Colorful Grid Accent 3" w:semiHidden="0" w:uiPriority="73" w:unhideWhenUsed="0"/>
-    <w:lsdException w:name="Light Shading Accent 4" w:semiHidden="0" w:uiPriority="60" w:unhideWhenUsed="0"/>
-    <w:lsdException w:name="Light List Accent 4" w:semiHidden="0" w:uiPriority="61" w:unhideWhenUsed="0"/>
-    <w:lsdException w:name="Light Grid Accent 4" w:semiHidden="0" w:uiPriority="62" w:unhideWhenUsed="0"/>
-    <w:lsdException w:name="Medium Shading 1 Accent 4" w:semiHidden="0" w:uiPriority="63" w:unhideWhenUsed="0"/>
-    <w:lsdException w:name="Medium Shading 2 Accent 4" w:semiHidden="0" w:uiPriority="64" w:unhideWhenUsed="0"/>
-    <w:lsdException w:name="Medium List 1 Accent 4" w:semiHidden="0" w:uiPriority="65" w:unhideWhenUsed="0"/>
-    <w:lsdException w:name="Medium List 2 Accent 4" w:semiHidden="0" w:uiPriority="66" w:unhideWhenUsed="0"/>
-    <w:lsdException w:name="Medium Grid 1 Accent 4" w:semiHidden="0" w:uiPriority="67" w:unhideWhenUsed="0"/>
-    <w:lsdException w:name="Medium Grid 2 Accent 4" w:semiHidden="0" w:uiPriority="68" w:unhideWhenUsed="0"/>
-    <w:lsdException w:name="Medium Grid 3 Accent 4" w:semiHidden="0" w:uiPriority="69" w:unhideWhenUsed="0"/>
-    <w:lsdException w:name="Dark List Accent 4" w:semiHidden="0" w:uiPriority="70" w:unhideWhenUsed="0"/>
-    <w:lsdException w:name="Colorful Shading Accent 4" w:semiHidden="0" w:uiPriority="71" w:unhideWhenUsed="0"/>
-    <w:lsdException w:name="Colorful List Accent 4" w:semiHidden="0" w:uiPriority="72" w:unhideWhenUsed="0"/>
-    <w:lsdException w:name="Colorful Grid Accent 4" w:semiHidden="0" w:uiPriority="73" w:unhideWhenUsed="0"/>
-    <w:lsdException w:name="Light Shading Accent 5" w:semiHidden="0" w:uiPriority="60" w:unhideWhenUsed="0"/>
-    <w:lsdException w:name="Light List Accent 5" w:semiHidden="0" w:uiPriority="61" w:unhideWhenUsed="0"/>
-    <w:lsdException w:name="Light Grid Accent 5" w:semiHidden="0" w:uiPriority="62" w:unhideWhenUsed="0"/>
-    <w:lsdException w:name="Medium Shading 1 Accent 5" w:semiHidden="0" w:uiPriority="63" w:unhideWhenUsed="0"/>
-    <w:lsdException w:name="Medium Shading 2 Accent 5" w:semiHidden="0" w:uiPriority="64" w:unhideWhenUsed="0"/>
-    <w:lsdException w:name="Medium List 1 Accent 5" w:semiHidden="0" w:uiPriority="65" w:unhideWhenUsed="0"/>
-    <w:lsdException w:name="Medium List 2 Accent 5" w:semiHidden="0" w:uiPriority="66" w:unhideWhenUsed="0"/>
-    <w:lsdException w:name="Medium Grid 1 Accent 5" w:semiHidden="0" w:uiPriority="67" w:unhideWhenUsed="0"/>
-    <w:lsdException w:name="Medium Grid 2 Accent 5" w:semiHidden="0" w:uiPriority="68" w:unhideWhenUsed="0"/>
-    <w:lsdException w:name="Medium Grid 3 Accent 5" w:semiHidden="0" w:uiPriority="69" w:unhideWhenUsed="0"/>
-    <w:lsdException w:name="Dark List Accent 5" w:semiHidden="0" w:uiPriority="70" w:unhideWhenUsed="0"/>
-    <w:lsdException w:name="Colorful Shading Accent 5" w:semiHidden="0" w:uiPriority="71" w:unhideWhenUsed="0"/>
-    <w:lsdException w:name="Colorful List Accent 5" w:semiHidden="0" w:uiPriority="72" w:unhideWhenUsed="0"/>
-    <w:lsdException w:name="Colorful Grid Accent 5" w:semiHidden="0" w:uiPriority="73" w:unhideWhenUsed="0"/>
-    <w:lsdException w:name="Light Shading Accent 6" w:semiHidden="0" w:uiPriority="60" w:unhideWhenUsed="0"/>
-    <w:lsdException w:name="Light List Accent 6" w:semiHidden="0" w:uiPriority="61" w:unhideWhenUsed="0"/>
-    <w:lsdException w:name="Light Grid Accent 6" w:semiHidden="0" w:uiPriority="62" w:unhideWhenUsed="0"/>
-    <w:lsdException w:name="Medium Shading 1 Accent 6" w:semiHidden="0" w:uiPriority="63" w:unhideWhenUsed="0"/>
-    <w:lsdException w:name="Medium Shading 2 Accent 6" w:semiHidden="0" w:uiPriority="64" w:unhideWhenUsed="0"/>
-    <w:lsdException w:name="Medium List 1 Accent 6" w:semiHidden="0" w:uiPriority="65" w:unhideWhenUsed="0"/>
-    <w:lsdException w:name="Medium List 2 Accent 6" w:semiHidden="0" w:uiPriority="66" w:unhideWhenUsed="0"/>
-    <w:lsdException w:name="Medium Grid 1 Accent 6" w:semiHidden="0" w:uiPriority="67" w:unhideWhenUsed="0"/>
-    <w:lsdException w:name="Medium Grid 2 Accent 6" w:semiHidden="0" w:uiPriority="68" w:unhideWhenUsed="0"/>
-    <w:lsdException w:name="Medium Grid 3 Accent 6" w:semiHidden="0" w:uiPriority="69" w:unhideWhenUsed="0"/>
-    <w:lsdException w:name="Dark List Accent 6" w:semiHidden="0" w:uiPriority="70" w:unhideWhenUsed="0"/>
-    <w:lsdException w:name="Colorful Shading Accent 6" w:semiHidden="0" w:uiPriority="71" w:unhideWhenUsed="0"/>
-    <w:lsdException w:name="Colorful List Accent 6" w:semiHidden="0" w:uiPriority="72" w:unhideWhenUsed="0"/>
-    <w:lsdException w:name="Colorful Grid Accent 6" w:semiHidden="0" w:uiPriority="73" w:unhideWhenUsed="0"/>
-    <w:lsdException w:name="Subtle Emphasis" w:semiHidden="0" w:uiPriority="19" w:unhideWhenUsed="0" w:qFormat="1"/>
-    <w:lsdException w:name="Intense Emphasis" w:semiHidden="0" w:uiPriority="21" w:unhideWhenUsed="0" w:qFormat="1"/>
-    <w:lsdException w:name="Subtle Reference" w:semiHidden="0" w:uiPriority="31" w:unhideWhenUsed="0" w:qFormat="1"/>
-    <w:lsdException w:name="Intense Reference" w:semiHidden="0" w:uiPriority="32" w:unhideWhenUsed="0" w:qFormat="1"/>
-    <w:lsdException w:name="Book Title" w:semiHidden="0" w:uiPriority="33" w:unhideWhenUsed="0" w:qFormat="1"/>
-    <w:lsdException w:name="Bibliography" w:uiPriority="37"/>
-    <w:lsdException w:name="TOC Heading" w:uiPriority="39" w:qFormat="1"/>
-  </w:latentStyles>
-  <w:style w:type="paragraph" w:default="1" w:styleId="Normal">
-    <w:name w:val="Normal"/>
-    <w:qFormat/>
-  </w:style>
-  <w:style w:type="character" w:default="1" w:styleId="DefaultParagraphFont">
-    <w:name w:val="Default Paragraph Font"/>
-    <w:uiPriority w:val="1"/>
-    <w:semiHidden/>
-    <w:unhideWhenUsed/>
-  </w:style>
-  <w:style w:type="table" w:default="1" w:styleId="TableNormal">
-    <w:name w:val="Normal Table"/>
-    <w:uiPriority w:val="99"/>
-    <w:semiHidden/>
-    <w:unhideWhenUsed/>
-    <w:tblPr>
-      <w:tblInd w:w="0" w:type="dxa"/>
-      <w:tblCellMar>
-        <w:top w:w="0" w:type="dxa"/>
-        <w:left w:w="108" w:type="dxa"/>
-        <w:bottom w:w="0" w:type="dxa"/>
-        <w:right w:w="108" w:type="dxa"/>
-      </w:tblCellMar>
-    </w:tblPr>
-  </w:style>
-  <w:style w:type="numbering" w:default="1" w:styleId="NoList">
-    <w:name w:val="No List"/>
-    <w:uiPriority w:val="99"/>
-    <w:semiHidden/>
-    <w:unhideWhenUsed/>
   </w:style>
 </w:styles>
 </file>
@@ -2030,7 +2083,7 @@
   <a:extraClrSchemeLst/>
   <a:extLst>
     <a:ext uri="{05A4C25C-085E-4340-85A3-A5531E510DB2}">
-      <thm15:themeFamily xmlns="" xmlns:thm15="http://schemas.microsoft.com/office/thememl/2012/main" name="Office Theme" id="{62F939B6-93AF-4DB8-9C6B-D6C7DFDC589F}" vid="{4A3C46E8-61CC-4603-A589-7422A47A8E4A}"/>
+      <thm15:themeFamily xmlns:thm15="http://schemas.microsoft.com/office/thememl/2012/main" name="Office Theme" id="{62F939B6-93AF-4DB8-9C6B-D6C7DFDC589F}" vid="{4A3C46E8-61CC-4603-A589-7422A47A8E4A}"/>
     </a:ext>
   </a:extLst>
 </a:theme>

</xml_diff>